<commit_message>
start bai tap van dung
</commit_message>
<xml_diff>
--- a/BaiTap2/BaiTap2.docx
+++ b/BaiTap2/BaiTap2.docx
@@ -2,7 +2,11 @@
 <file path=word/document.xml><?xml version="1.0" encoding="utf-8"?>
 <w:document xmlns:wpc="http://schemas.microsoft.com/office/word/2010/wordprocessingCanvas" xmlns:cx="http://schemas.microsoft.com/office/drawing/2014/chartex" xmlns:cx1="http://schemas.microsoft.com/office/drawing/2015/9/8/chartex" xmlns:cx2="http://schemas.microsoft.com/office/drawing/2015/10/21/chartex" xmlns:cx3="http://schemas.microsoft.com/office/drawing/2016/5/9/chartex" xmlns:cx4="http://schemas.microsoft.com/office/drawing/2016/5/10/chartex" xmlns:cx5="http://schemas.microsoft.com/office/drawing/2016/5/11/chartex" xmlns:cx6="http://schemas.microsoft.com/office/drawing/2016/5/12/chartex" xmlns:cx7="http://schemas.microsoft.com/office/drawing/2016/5/13/chartex" xmlns:cx8="http://schemas.microsoft.com/office/drawing/2016/5/14/chartex" xmlns:mc="http://schemas.openxmlformats.org/markup-compatibility/2006" xmlns:aink="http://schemas.microsoft.com/office/drawing/2016/ink" xmlns:am3d="http://schemas.microsoft.com/office/drawing/2017/model3d" xmlns:o="urn:schemas-microsoft-com:office:office" xmlns:oel="http://schemas.microsoft.com/office/2019/extlst" xmlns:r="http://schemas.openxmlformats.org/officeDocument/2006/relationships" xmlns:m="http://schemas.openxmlformats.org/officeDocument/2006/math" xmlns:v="urn:schemas-microsoft-com:vml" xmlns:wp14="http://schemas.microsoft.com/office/word/2010/wordprocessingDrawing" xmlns:wp="http://schemas.openxmlformats.org/drawingml/2006/wordprocessingDrawing" xmlns:w10="urn:schemas-microsoft-com:office:word" xmlns:w="http://schemas.openxmlformats.org/wordprocessingml/2006/main" xmlns:w14="http://schemas.microsoft.com/office/word/2010/wordml" xmlns:w15="http://schemas.microsoft.com/office/word/2012/wordml" xmlns:w16cex="http://schemas.microsoft.com/office/word/2018/wordml/cex" xmlns:w16cid="http://schemas.microsoft.com/office/word/2016/wordml/cid" xmlns:w16="http://schemas.microsoft.com/office/word/2018/wordml" xmlns:w16sdtdh="http://schemas.microsoft.com/office/word/2020/wordml/sdtdatahash" xmlns:w16se="http://schemas.microsoft.com/office/word/2015/wordml/symex" xmlns:wpg="http://schemas.microsoft.com/office/word/2010/wordprocessingGroup" xmlns:wpi="http://schemas.microsoft.com/office/word/2010/wordprocessingInk" xmlns:wne="http://schemas.microsoft.com/office/word/2006/wordml" xmlns:wps="http://schemas.microsoft.com/office/word/2010/wordprocessingShape" mc:Ignorable="w14 w15 w16se w16cid w16 w16cex w16sdtdh wp14">
   <w:body>
-    <w:p/>
+    <w:p>
+      <w:r>
+        <w:t>BÀI TẬP MINH HỌA</w:t>
+      </w:r>
+    </w:p>
     <w:p>
       <w:r>
         <w:t>Bài 3/</w:t>
@@ -718,7 +722,321 @@
       </w:r>
     </w:p>
     <w:p/>
+    <w:p>
+      <w:r>
+        <w:t>BÀI TẬP ỨNG DỤNG</w:t>
+      </w:r>
+    </w:p>
+    <w:p>
+      <w:r>
+        <w:t>1/</w:t>
+      </w:r>
+    </w:p>
+    <w:p>
+      <w:r>
+        <w:t>Functional requirement:</w:t>
+      </w:r>
+    </w:p>
+    <w:p>
+      <w:pPr>
+        <w:pStyle w:val="ListParagraph"/>
+        <w:numPr>
+          <w:ilvl w:val="0"/>
+          <w:numId w:val="5"/>
+        </w:numPr>
+      </w:pPr>
+      <w:r>
+        <w:t>Duyệt sản phẩm dựa trên chức năng lọ</w:t>
+      </w:r>
+      <w:r>
+        <w:t>c</w:t>
+      </w:r>
+    </w:p>
+    <w:p>
+      <w:pPr>
+        <w:pStyle w:val="ListParagraph"/>
+        <w:numPr>
+          <w:ilvl w:val="0"/>
+          <w:numId w:val="5"/>
+        </w:numPr>
+      </w:pPr>
+      <w:r>
+        <w:t>X</w:t>
+      </w:r>
+      <w:r>
+        <w:t>em chi tiết sản phẩm</w:t>
+      </w:r>
+    </w:p>
+    <w:p>
+      <w:pPr>
+        <w:pStyle w:val="ListParagraph"/>
+        <w:numPr>
+          <w:ilvl w:val="0"/>
+          <w:numId w:val="5"/>
+        </w:numPr>
+      </w:pPr>
+      <w:r>
+        <w:t>Q</w:t>
+      </w:r>
+      <w:r>
+        <w:t>uản lý sản phẩm</w:t>
+      </w:r>
+    </w:p>
+    <w:p>
+      <w:pPr>
+        <w:pStyle w:val="ListParagraph"/>
+        <w:numPr>
+          <w:ilvl w:val="0"/>
+          <w:numId w:val="5"/>
+        </w:numPr>
+      </w:pPr>
+      <w:r>
+        <w:t>Thêm sản phẩm vào giỏ hàng</w:t>
+      </w:r>
+    </w:p>
+    <w:p>
+      <w:pPr>
+        <w:pStyle w:val="ListParagraph"/>
+        <w:numPr>
+          <w:ilvl w:val="0"/>
+          <w:numId w:val="5"/>
+        </w:numPr>
+      </w:pPr>
+      <w:r>
+        <w:t>Xóa sản phẩm khỏi giỏ hàng</w:t>
+      </w:r>
+    </w:p>
+    <w:p>
+      <w:pPr>
+        <w:pStyle w:val="ListParagraph"/>
+        <w:numPr>
+          <w:ilvl w:val="0"/>
+          <w:numId w:val="5"/>
+        </w:numPr>
+      </w:pPr>
+      <w:r>
+        <w:t>Xem giỏ hàng</w:t>
+      </w:r>
+    </w:p>
+    <w:p>
+      <w:pPr>
+        <w:pStyle w:val="ListParagraph"/>
+        <w:numPr>
+          <w:ilvl w:val="0"/>
+          <w:numId w:val="5"/>
+        </w:numPr>
+      </w:pPr>
+      <w:r>
+        <w:t>Thanh toán giỏ hàng</w:t>
+      </w:r>
+    </w:p>
+    <w:p>
+      <w:pPr>
+        <w:pStyle w:val="ListParagraph"/>
+        <w:numPr>
+          <w:ilvl w:val="0"/>
+          <w:numId w:val="5"/>
+        </w:numPr>
+      </w:pPr>
+      <w:r>
+        <w:t>Quản lý</w:t>
+      </w:r>
+      <w:r>
+        <w:t xml:space="preserve"> giỏ hàng của người dùng bất kỳ</w:t>
+      </w:r>
+    </w:p>
+    <w:p>
+      <w:pPr>
+        <w:pStyle w:val="ListParagraph"/>
+        <w:numPr>
+          <w:ilvl w:val="0"/>
+          <w:numId w:val="5"/>
+        </w:numPr>
+      </w:pPr>
+      <w:r>
+        <w:t>Quản lý kho hàng</w:t>
+      </w:r>
+    </w:p>
+    <w:p>
+      <w:pPr>
+        <w:pStyle w:val="ListParagraph"/>
+        <w:numPr>
+          <w:ilvl w:val="0"/>
+          <w:numId w:val="5"/>
+        </w:numPr>
+      </w:pPr>
+      <w:r>
+        <w:t>Đánh giá sản phẩm</w:t>
+      </w:r>
+    </w:p>
+    <w:p>
+      <w:pPr>
+        <w:pStyle w:val="ListParagraph"/>
+        <w:numPr>
+          <w:ilvl w:val="0"/>
+          <w:numId w:val="5"/>
+        </w:numPr>
+      </w:pPr>
+      <w:r>
+        <w:t>Đăng nhập</w:t>
+      </w:r>
+    </w:p>
+    <w:p>
+      <w:pPr>
+        <w:pStyle w:val="ListParagraph"/>
+        <w:numPr>
+          <w:ilvl w:val="0"/>
+          <w:numId w:val="5"/>
+        </w:numPr>
+      </w:pPr>
+      <w:r>
+        <w:t>Đăng xuất</w:t>
+      </w:r>
+    </w:p>
+    <w:p>
+      <w:r>
+        <w:t>Non-functional requirement:</w:t>
+      </w:r>
+      <w:r>
+        <w:t xml:space="preserve"> </w:t>
+      </w:r>
+      <w:r>
+        <w:rPr>
+          <w:b/>
+          <w:bCs/>
+          <w:i/>
+          <w:iCs/>
+          <w:color w:val="FF0000"/>
+          <w:u w:val="single"/>
+        </w:rPr>
+        <w:t>[not done: coi kỹ lại định nghĩa và ví dụ của non-functional requirement]</w:t>
+      </w:r>
+    </w:p>
+    <w:p>
+      <w:pPr>
+        <w:pStyle w:val="ListParagraph"/>
+        <w:numPr>
+          <w:ilvl w:val="0"/>
+          <w:numId w:val="5"/>
+        </w:numPr>
+      </w:pPr>
+      <w:r>
+        <w:t>K</w:t>
+      </w:r>
+      <w:r>
+        <w:t>ết quả được sắp xếp theo tên sản phẩm và giá</w:t>
+      </w:r>
+      <w:r>
+        <w:t>.</w:t>
+      </w:r>
+    </w:p>
+    <w:p>
+      <w:pPr>
+        <w:pStyle w:val="ListParagraph"/>
+        <w:numPr>
+          <w:ilvl w:val="0"/>
+          <w:numId w:val="5"/>
+        </w:numPr>
+      </w:pPr>
+      <w:r>
+        <w:t>Có thể gửi email đến người mua</w:t>
+      </w:r>
+      <w:r>
+        <w:t>.</w:t>
+      </w:r>
+    </w:p>
+    <w:p>
+      <w:pPr>
+        <w:pStyle w:val="ListParagraph"/>
+        <w:numPr>
+          <w:ilvl w:val="0"/>
+          <w:numId w:val="5"/>
+        </w:numPr>
+      </w:pPr>
+      <w:r>
+        <w:t xml:space="preserve">Khi đăng nhập xong thì đưa người dùng đến đúng trang bắt đầu. Đưa tới </w:t>
+      </w:r>
+      <w:r>
+        <w:t>trang danh mục sản phẩm</w:t>
+      </w:r>
+      <w:r>
+        <w:t xml:space="preserve"> nếu là tài khoản khách hàng, đưa tới </w:t>
+      </w:r>
+      <w:r>
+        <w:t>trang quản tr</w:t>
+      </w:r>
+      <w:r>
+        <w:t>ị nếu là quản trị viên.</w:t>
+      </w:r>
+    </w:p>
+    <w:p>
+      <w:pPr>
+        <w:pStyle w:val="ListParagraph"/>
+        <w:numPr>
+          <w:ilvl w:val="0"/>
+          <w:numId w:val="5"/>
+        </w:numPr>
+      </w:pPr>
+      <w:r>
+        <w:t>N</w:t>
+      </w:r>
+      <w:r>
+        <w:t>gười mua cũng có thể mua sản phẩm tại trang chi tiết sản phẩm</w:t>
+      </w:r>
+      <w:r>
+        <w:t>.</w:t>
+      </w:r>
+    </w:p>
+    <w:p>
+      <w:pPr>
+        <w:pStyle w:val="ListParagraph"/>
+        <w:numPr>
+          <w:ilvl w:val="0"/>
+          <w:numId w:val="5"/>
+        </w:numPr>
+      </w:pPr>
+      <w:r>
+        <w:t xml:space="preserve">Giỏ hàng phải có </w:t>
+      </w:r>
+      <w:r>
+        <w:t>bảng tổng hợp</w:t>
+      </w:r>
+      <w:r>
+        <w:t xml:space="preserve"> thông tin cơ bản.</w:t>
+      </w:r>
+    </w:p>
     <w:p/>
+    <w:p>
+      <w:r>
+        <w:t>2/</w:t>
+      </w:r>
+    </w:p>
+    <w:p>
+      <w:r>
+        <w:lastRenderedPageBreak/>
+        <w:t>3/</w:t>
+      </w:r>
+    </w:p>
+    <w:p>
+      <w:r>
+        <w:t>4/</w:t>
+      </w:r>
+    </w:p>
+    <w:p>
+      <w:r>
+        <w:t>5/</w:t>
+      </w:r>
+    </w:p>
+    <w:p>
+      <w:r>
+        <w:t>6/</w:t>
+      </w:r>
+    </w:p>
+    <w:p>
+      <w:r>
+        <w:t>9/</w:t>
+      </w:r>
+    </w:p>
     <w:sectPr>
       <w:pgSz w:w="12240" w:h="15840"/>
       <w:pgMar w:top="1440" w:right="1440" w:bottom="1440" w:left="1440" w:header="720" w:footer="720" w:gutter="0"/>
@@ -823,7 +1141,7 @@
   <w:abstractNum w:abstractNumId="1" w15:restartNumberingAfterBreak="0">
     <w:nsid w:val="1F74580B"/>
     <w:multiLevelType w:val="hybridMultilevel"/>
-    <w:tmpl w:val="D222E714"/>
+    <w:tmpl w:val="E7D2E8FC"/>
     <w:lvl w:ilvl="0" w:tplc="04090001">
       <w:start w:val="1"/>
       <w:numFmt w:val="bullet"/>
@@ -1685,6 +2003,92 @@
     </w:lvl>
   </w:abstractNum>
   <w:abstractNum w:abstractNumId="10" w15:restartNumberingAfterBreak="0">
+    <w:nsid w:val="6B75323D"/>
+    <w:multiLevelType w:val="hybridMultilevel"/>
+    <w:tmpl w:val="AEE8817E"/>
+    <w:lvl w:ilvl="0" w:tplc="0409000F">
+      <w:start w:val="1"/>
+      <w:numFmt w:val="decimal"/>
+      <w:lvlText w:val="%1."/>
+      <w:lvlJc w:val="left"/>
+      <w:pPr>
+        <w:ind w:left="720" w:hanging="360"/>
+      </w:pPr>
+    </w:lvl>
+    <w:lvl w:ilvl="1" w:tplc="04090019" w:tentative="1">
+      <w:start w:val="1"/>
+      <w:numFmt w:val="lowerLetter"/>
+      <w:lvlText w:val="%2."/>
+      <w:lvlJc w:val="left"/>
+      <w:pPr>
+        <w:ind w:left="1440" w:hanging="360"/>
+      </w:pPr>
+    </w:lvl>
+    <w:lvl w:ilvl="2" w:tplc="0409001B" w:tentative="1">
+      <w:start w:val="1"/>
+      <w:numFmt w:val="lowerRoman"/>
+      <w:lvlText w:val="%3."/>
+      <w:lvlJc w:val="right"/>
+      <w:pPr>
+        <w:ind w:left="2160" w:hanging="180"/>
+      </w:pPr>
+    </w:lvl>
+    <w:lvl w:ilvl="3" w:tplc="0409000F" w:tentative="1">
+      <w:start w:val="1"/>
+      <w:numFmt w:val="decimal"/>
+      <w:lvlText w:val="%4."/>
+      <w:lvlJc w:val="left"/>
+      <w:pPr>
+        <w:ind w:left="2880" w:hanging="360"/>
+      </w:pPr>
+    </w:lvl>
+    <w:lvl w:ilvl="4" w:tplc="04090019" w:tentative="1">
+      <w:start w:val="1"/>
+      <w:numFmt w:val="lowerLetter"/>
+      <w:lvlText w:val="%5."/>
+      <w:lvlJc w:val="left"/>
+      <w:pPr>
+        <w:ind w:left="3600" w:hanging="360"/>
+      </w:pPr>
+    </w:lvl>
+    <w:lvl w:ilvl="5" w:tplc="0409001B" w:tentative="1">
+      <w:start w:val="1"/>
+      <w:numFmt w:val="lowerRoman"/>
+      <w:lvlText w:val="%6."/>
+      <w:lvlJc w:val="right"/>
+      <w:pPr>
+        <w:ind w:left="4320" w:hanging="180"/>
+      </w:pPr>
+    </w:lvl>
+    <w:lvl w:ilvl="6" w:tplc="0409000F" w:tentative="1">
+      <w:start w:val="1"/>
+      <w:numFmt w:val="decimal"/>
+      <w:lvlText w:val="%7."/>
+      <w:lvlJc w:val="left"/>
+      <w:pPr>
+        <w:ind w:left="5040" w:hanging="360"/>
+      </w:pPr>
+    </w:lvl>
+    <w:lvl w:ilvl="7" w:tplc="04090019" w:tentative="1">
+      <w:start w:val="1"/>
+      <w:numFmt w:val="lowerLetter"/>
+      <w:lvlText w:val="%8."/>
+      <w:lvlJc w:val="left"/>
+      <w:pPr>
+        <w:ind w:left="5760" w:hanging="360"/>
+      </w:pPr>
+    </w:lvl>
+    <w:lvl w:ilvl="8" w:tplc="0409001B" w:tentative="1">
+      <w:start w:val="1"/>
+      <w:numFmt w:val="lowerRoman"/>
+      <w:lvlText w:val="%9."/>
+      <w:lvlJc w:val="right"/>
+      <w:pPr>
+        <w:ind w:left="6480" w:hanging="180"/>
+      </w:pPr>
+    </w:lvl>
+  </w:abstractNum>
+  <w:abstractNum w:abstractNumId="11" w15:restartNumberingAfterBreak="0">
     <w:nsid w:val="6EB566D5"/>
     <w:multiLevelType w:val="hybridMultilevel"/>
     <w:tmpl w:val="9CA0171E"/>
@@ -1770,7 +2174,7 @@
       </w:pPr>
     </w:lvl>
   </w:abstractNum>
-  <w:abstractNum w:abstractNumId="11" w15:restartNumberingAfterBreak="0">
+  <w:abstractNum w:abstractNumId="12" w15:restartNumberingAfterBreak="0">
     <w:nsid w:val="717F693A"/>
     <w:multiLevelType w:val="hybridMultilevel"/>
     <w:tmpl w:val="D00AA68A"/>
@@ -1859,7 +2263,7 @@
       </w:pPr>
     </w:lvl>
   </w:abstractNum>
-  <w:abstractNum w:abstractNumId="12" w15:restartNumberingAfterBreak="0">
+  <w:abstractNum w:abstractNumId="13" w15:restartNumberingAfterBreak="0">
     <w:nsid w:val="7DC11924"/>
     <w:multiLevelType w:val="hybridMultilevel"/>
     <w:tmpl w:val="4CEC9116"/>
@@ -1973,7 +2377,7 @@
     </w:lvl>
   </w:abstractNum>
   <w:num w:numId="1" w16cid:durableId="1013337526">
-    <w:abstractNumId w:val="12"/>
+    <w:abstractNumId w:val="13"/>
   </w:num>
   <w:num w:numId="2" w16cid:durableId="282268398">
     <w:abstractNumId w:val="9"/>
@@ -1982,7 +2386,7 @@
     <w:abstractNumId w:val="8"/>
   </w:num>
   <w:num w:numId="4" w16cid:durableId="679896163">
-    <w:abstractNumId w:val="10"/>
+    <w:abstractNumId w:val="11"/>
   </w:num>
   <w:num w:numId="5" w16cid:durableId="1586915695">
     <w:abstractNumId w:val="1"/>
@@ -1997,7 +2401,7 @@
     <w:abstractNumId w:val="5"/>
   </w:num>
   <w:num w:numId="9" w16cid:durableId="1512990589">
-    <w:abstractNumId w:val="11"/>
+    <w:abstractNumId w:val="12"/>
   </w:num>
   <w:num w:numId="10" w16cid:durableId="1044789642">
     <w:abstractNumId w:val="2"/>
@@ -2010,6 +2414,9 @@
   </w:num>
   <w:num w:numId="13" w16cid:durableId="893278187">
     <w:abstractNumId w:val="0"/>
+  </w:num>
+  <w:num w:numId="14" w16cid:durableId="1739091784">
+    <w:abstractNumId w:val="10"/>
   </w:num>
 </w:numbering>
 </file>

</xml_diff>

<commit_message>
bai tap van dung ver1
</commit_message>
<xml_diff>
--- a/BaiTap2/BaiTap2.docx
+++ b/BaiTap2/BaiTap2.docx
@@ -27,7 +27,13 @@
     </w:p>
     <w:p>
       <w:r>
-        <w:t>Các tác nhân bao gồm:</w:t>
+        <w:t>Các tác nhân</w:t>
+      </w:r>
+      <w:r>
+        <w:t xml:space="preserve"> chính (primary actor)</w:t>
+      </w:r>
+      <w:r>
+        <w:t xml:space="preserve"> bao gồm:</w:t>
       </w:r>
     </w:p>
     <w:p>
@@ -95,7 +101,25 @@
     </w:p>
     <w:p>
       <w:r>
-        <w:t>Billing System không phải tác nhân vì thực thể này không kích hoạt hay sử dụng bất kỳ chức năng nào của hệ thống đang xét tới. Ngược lại, hệ thống đang được xét lại sử dụng tính năng thanh toán của Billing System</w:t>
+        <w:t>Các tác nhân phụ (secondary actor) bao gồm:</w:t>
+      </w:r>
+    </w:p>
+    <w:p>
+      <w:pPr>
+        <w:pStyle w:val="ListParagraph"/>
+        <w:numPr>
+          <w:ilvl w:val="0"/>
+          <w:numId w:val="15"/>
+        </w:numPr>
+      </w:pPr>
+      <w:r>
+        <w:t>Billing System</w:t>
+      </w:r>
+      <w:r>
+        <w:t xml:space="preserve">: </w:t>
+      </w:r>
+      <w:r>
+        <w:t>vì thực thể này không kích hoạt hay sử dụng bất kỳ chức năng nào của hệ thống đang xét tới. Ngược lại, hệ thống đang được xét lại sử dụng tính năng thanh toán của Billing System</w:t>
       </w:r>
       <w:r>
         <w:t>.</w:t>
@@ -251,6 +275,7 @@
     </w:p>
     <w:p>
       <w:r>
+        <w:lastRenderedPageBreak/>
         <w:t xml:space="preserve">Mối quan hệ use giữa Maintain </w:t>
       </w:r>
       <w:r>
@@ -274,7 +299,6 @@
     </w:p>
     <w:p>
       <w:r>
-        <w:lastRenderedPageBreak/>
         <w:t>d/</w:t>
       </w:r>
       <w:r>
@@ -612,11 +636,119 @@
     </w:p>
     <w:p>
       <w:r>
-        <w:lastRenderedPageBreak/>
         <w:t xml:space="preserve">Sơ đồ hoạt động được vẽ lại </w:t>
       </w:r>
       <w:r>
-        <w:t>file bai4-1.drawio. Sơ đồ tương tác được vẽ lại trong file bai4-2.drawio.</w:t>
+        <w:t xml:space="preserve">file bai4-1.drawio. </w:t>
+      </w:r>
+    </w:p>
+    <w:p>
+      <w:r>
+        <w:rPr>
+          <w:noProof/>
+        </w:rPr>
+        <w:drawing>
+          <wp:inline distT="0" distB="0" distL="0" distR="0" wp14:anchorId="6FFF1377" wp14:editId="69C7A390">
+            <wp:extent cx="6498349" cy="5306291"/>
+            <wp:effectExtent l="0" t="0" r="0" b="8890"/>
+            <wp:docPr id="1552572150" name="Picture 4" descr="A diagram of a company&#10;&#10;Description automatically generated"/>
+            <wp:cNvGraphicFramePr>
+              <a:graphicFrameLocks xmlns:a="http://schemas.openxmlformats.org/drawingml/2006/main" noChangeAspect="1"/>
+            </wp:cNvGraphicFramePr>
+            <a:graphic xmlns:a="http://schemas.openxmlformats.org/drawingml/2006/main">
+              <a:graphicData uri="http://schemas.openxmlformats.org/drawingml/2006/picture">
+                <pic:pic xmlns:pic="http://schemas.openxmlformats.org/drawingml/2006/picture">
+                  <pic:nvPicPr>
+                    <pic:cNvPr id="1552572150" name="Picture 4" descr="A diagram of a company&#10;&#10;Description automatically generated"/>
+                    <pic:cNvPicPr/>
+                  </pic:nvPicPr>
+                  <pic:blipFill>
+                    <a:blip r:embed="rId5">
+                      <a:extLst>
+                        <a:ext uri="{28A0092B-C50C-407E-A947-70E740481C1C}">
+                          <a14:useLocalDpi xmlns:a14="http://schemas.microsoft.com/office/drawing/2010/main" val="0"/>
+                        </a:ext>
+                      </a:extLst>
+                    </a:blip>
+                    <a:stretch>
+                      <a:fillRect/>
+                    </a:stretch>
+                  </pic:blipFill>
+                  <pic:spPr>
+                    <a:xfrm>
+                      <a:off x="0" y="0"/>
+                      <a:ext cx="6502585" cy="5309750"/>
+                    </a:xfrm>
+                    <a:prstGeom prst="rect">
+                      <a:avLst/>
+                    </a:prstGeom>
+                  </pic:spPr>
+                </pic:pic>
+              </a:graphicData>
+            </a:graphic>
+          </wp:inline>
+        </w:drawing>
+      </w:r>
+    </w:p>
+    <w:p/>
+    <w:p/>
+    <w:p/>
+    <w:p/>
+    <w:p/>
+    <w:p/>
+    <w:p/>
+    <w:p/>
+    <w:p>
+      <w:r>
+        <w:t>Sơ đồ tương tác được vẽ lại trong file bai4-2.drawio.</w:t>
+      </w:r>
+    </w:p>
+    <w:p>
+      <w:r>
+        <w:rPr>
+          <w:noProof/>
+        </w:rPr>
+        <w:drawing>
+          <wp:inline distT="0" distB="0" distL="0" distR="0" wp14:anchorId="431E5D51" wp14:editId="7A4A465D">
+            <wp:extent cx="5943600" cy="5221605"/>
+            <wp:effectExtent l="0" t="0" r="0" b="0"/>
+            <wp:docPr id="716576623" name="Picture 5" descr="A computer screen shot of a diagram&#10;&#10;Description automatically generated"/>
+            <wp:cNvGraphicFramePr>
+              <a:graphicFrameLocks xmlns:a="http://schemas.openxmlformats.org/drawingml/2006/main" noChangeAspect="1"/>
+            </wp:cNvGraphicFramePr>
+            <a:graphic xmlns:a="http://schemas.openxmlformats.org/drawingml/2006/main">
+              <a:graphicData uri="http://schemas.openxmlformats.org/drawingml/2006/picture">
+                <pic:pic xmlns:pic="http://schemas.openxmlformats.org/drawingml/2006/picture">
+                  <pic:nvPicPr>
+                    <pic:cNvPr id="716576623" name="Picture 5" descr="A computer screen shot of a diagram&#10;&#10;Description automatically generated"/>
+                    <pic:cNvPicPr/>
+                  </pic:nvPicPr>
+                  <pic:blipFill>
+                    <a:blip r:embed="rId6">
+                      <a:extLst>
+                        <a:ext uri="{28A0092B-C50C-407E-A947-70E740481C1C}">
+                          <a14:useLocalDpi xmlns:a14="http://schemas.microsoft.com/office/drawing/2010/main" val="0"/>
+                        </a:ext>
+                      </a:extLst>
+                    </a:blip>
+                    <a:stretch>
+                      <a:fillRect/>
+                    </a:stretch>
+                  </pic:blipFill>
+                  <pic:spPr>
+                    <a:xfrm>
+                      <a:off x="0" y="0"/>
+                      <a:ext cx="5943600" cy="5221605"/>
+                    </a:xfrm>
+                    <a:prstGeom prst="rect">
+                      <a:avLst/>
+                    </a:prstGeom>
+                  </pic:spPr>
+                </pic:pic>
+              </a:graphicData>
+            </a:graphic>
+          </wp:inline>
+        </w:drawing>
       </w:r>
     </w:p>
     <w:p>
@@ -721,6 +853,56 @@
         <w:t>Lược đồ lớp được vẽ lại trong file bai5.drawio</w:t>
       </w:r>
     </w:p>
+    <w:p>
+      <w:r>
+        <w:rPr>
+          <w:noProof/>
+        </w:rPr>
+        <w:lastRenderedPageBreak/>
+        <w:drawing>
+          <wp:inline distT="0" distB="0" distL="0" distR="0" wp14:anchorId="78B07D8B" wp14:editId="3C1CDE39">
+            <wp:extent cx="4826635" cy="8229600"/>
+            <wp:effectExtent l="0" t="0" r="0" b="0"/>
+            <wp:docPr id="1649465030" name="Picture 6" descr="A diagram of a computer&#10;&#10;Description automatically generated with medium confidence"/>
+            <wp:cNvGraphicFramePr>
+              <a:graphicFrameLocks xmlns:a="http://schemas.openxmlformats.org/drawingml/2006/main" noChangeAspect="1"/>
+            </wp:cNvGraphicFramePr>
+            <a:graphic xmlns:a="http://schemas.openxmlformats.org/drawingml/2006/main">
+              <a:graphicData uri="http://schemas.openxmlformats.org/drawingml/2006/picture">
+                <pic:pic xmlns:pic="http://schemas.openxmlformats.org/drawingml/2006/picture">
+                  <pic:nvPicPr>
+                    <pic:cNvPr id="1649465030" name="Picture 6" descr="A diagram of a computer&#10;&#10;Description automatically generated with medium confidence"/>
+                    <pic:cNvPicPr/>
+                  </pic:nvPicPr>
+                  <pic:blipFill>
+                    <a:blip r:embed="rId7">
+                      <a:extLst>
+                        <a:ext uri="{28A0092B-C50C-407E-A947-70E740481C1C}">
+                          <a14:useLocalDpi xmlns:a14="http://schemas.microsoft.com/office/drawing/2010/main" val="0"/>
+                        </a:ext>
+                      </a:extLst>
+                    </a:blip>
+                    <a:stretch>
+                      <a:fillRect/>
+                    </a:stretch>
+                  </pic:blipFill>
+                  <pic:spPr>
+                    <a:xfrm>
+                      <a:off x="0" y="0"/>
+                      <a:ext cx="4826635" cy="8229600"/>
+                    </a:xfrm>
+                    <a:prstGeom prst="rect">
+                      <a:avLst/>
+                    </a:prstGeom>
+                  </pic:spPr>
+                </pic:pic>
+              </a:graphicData>
+            </a:graphic>
+          </wp:inline>
+        </w:drawing>
+      </w:r>
+    </w:p>
+    <w:p/>
     <w:p/>
     <w:p>
       <w:r>
@@ -751,6 +933,9 @@
       <w:r>
         <w:t>c</w:t>
       </w:r>
+      <w:r>
+        <w:t>, sắp xếp kết quả lọc theo tên sản phẩm và giá</w:t>
+      </w:r>
     </w:p>
     <w:p>
       <w:pPr>
@@ -761,10 +946,7 @@
         </w:numPr>
       </w:pPr>
       <w:r>
-        <w:t>X</w:t>
-      </w:r>
-      <w:r>
-        <w:t>em chi tiết sản phẩm</w:t>
+        <w:t>Xem chi tiết sản phẩm</w:t>
       </w:r>
     </w:p>
     <w:p>
@@ -776,10 +958,40 @@
         </w:numPr>
       </w:pPr>
       <w:r>
-        <w:t>Q</w:t>
-      </w:r>
-      <w:r>
-        <w:t>uản lý sản phẩm</w:t>
+        <w:t>Quản lý sản phẩm</w:t>
+      </w:r>
+    </w:p>
+    <w:p>
+      <w:pPr>
+        <w:pStyle w:val="ListParagraph"/>
+        <w:numPr>
+          <w:ilvl w:val="1"/>
+          <w:numId w:val="5"/>
+        </w:numPr>
+      </w:pPr>
+      <w:r>
+        <w:t xml:space="preserve">Admin </w:t>
+      </w:r>
+      <w:r>
+        <w:t>CRUD sản phẩm</w:t>
+      </w:r>
+    </w:p>
+    <w:p>
+      <w:pPr>
+        <w:pStyle w:val="ListParagraph"/>
+        <w:numPr>
+          <w:ilvl w:val="1"/>
+          <w:numId w:val="5"/>
+        </w:numPr>
+      </w:pPr>
+      <w:r>
+        <w:t>Admin</w:t>
+      </w:r>
+      <w:r>
+        <w:t xml:space="preserve"> g</w:t>
+      </w:r>
+      <w:r>
+        <w:t>án sản phẩm vào kho hiện có</w:t>
       </w:r>
     </w:p>
     <w:p>
@@ -791,7 +1003,40 @@
         </w:numPr>
       </w:pPr>
       <w:r>
-        <w:t>Thêm sản phẩm vào giỏ hàng</w:t>
+        <w:t>Mua sản phẩm</w:t>
+      </w:r>
+    </w:p>
+    <w:p>
+      <w:pPr>
+        <w:pStyle w:val="ListParagraph"/>
+        <w:numPr>
+          <w:ilvl w:val="1"/>
+          <w:numId w:val="5"/>
+        </w:numPr>
+      </w:pPr>
+      <w:r>
+        <w:t>Mua sản phẩm</w:t>
+      </w:r>
+      <w:r>
+        <w:t xml:space="preserve"> trực tiếp trên danh sách sản phẩm</w:t>
+      </w:r>
+      <w:r>
+        <w:t xml:space="preserve"> qua nút “Mua hàng”</w:t>
+      </w:r>
+    </w:p>
+    <w:p>
+      <w:pPr>
+        <w:pStyle w:val="ListParagraph"/>
+        <w:numPr>
+          <w:ilvl w:val="1"/>
+          <w:numId w:val="5"/>
+        </w:numPr>
+      </w:pPr>
+      <w:r>
+        <w:t>Mua sản phẩm</w:t>
+      </w:r>
+      <w:r>
+        <w:t xml:space="preserve"> trực tiếp trên trang chi tiết sản phẩm</w:t>
       </w:r>
     </w:p>
     <w:p>
@@ -803,7 +1048,7 @@
         </w:numPr>
       </w:pPr>
       <w:r>
-        <w:t>Xóa sản phẩm khỏi giỏ hàng</w:t>
+        <w:t>Xem giỏ hàng</w:t>
       </w:r>
     </w:p>
     <w:p>
@@ -815,7 +1060,7 @@
         </w:numPr>
       </w:pPr>
       <w:r>
-        <w:t>Xem giỏ hàng</w:t>
+        <w:t>Xóa sản phẩm khỏi giỏ hàng</w:t>
       </w:r>
     </w:p>
     <w:p>
@@ -827,7 +1072,7 @@
         </w:numPr>
       </w:pPr>
       <w:r>
-        <w:t>Thanh toán giỏ hàng</w:t>
+        <w:t>Admin xem toàn bộ giỏ hàng của bất kỳ người nào</w:t>
       </w:r>
     </w:p>
     <w:p>
@@ -839,10 +1084,13 @@
         </w:numPr>
       </w:pPr>
       <w:r>
-        <w:t>Quản lý</w:t>
-      </w:r>
-      <w:r>
-        <w:t xml:space="preserve"> giỏ hàng của người dùng bất kỳ</w:t>
+        <w:t>Admin Kích hoạt hoặc vô hi</w:t>
+      </w:r>
+      <w:r>
+        <w:t>ệu</w:t>
+      </w:r>
+      <w:r>
+        <w:t xml:space="preserve"> hóa giỏ hàng</w:t>
       </w:r>
     </w:p>
     <w:p>
@@ -854,7 +1102,55 @@
         </w:numPr>
       </w:pPr>
       <w:r>
-        <w:t>Quản lý kho hàng</w:t>
+        <w:t>Thanh toán giỏ h</w:t>
+      </w:r>
+      <w:r>
+        <w:t>àng</w:t>
+      </w:r>
+    </w:p>
+    <w:p>
+      <w:pPr>
+        <w:pStyle w:val="ListParagraph"/>
+        <w:numPr>
+          <w:ilvl w:val="1"/>
+          <w:numId w:val="5"/>
+        </w:numPr>
+      </w:pPr>
+      <w:r>
+        <w:t>X</w:t>
+      </w:r>
+      <w:r>
+        <w:t>ác thực thông tin sản phẩm</w:t>
+      </w:r>
+      <w:r>
+        <w:t xml:space="preserve"> trước khi thanh toán</w:t>
+      </w:r>
+    </w:p>
+    <w:p>
+      <w:pPr>
+        <w:pStyle w:val="ListParagraph"/>
+        <w:numPr>
+          <w:ilvl w:val="1"/>
+          <w:numId w:val="5"/>
+        </w:numPr>
+      </w:pPr>
+      <w:r>
+        <w:t>X</w:t>
+      </w:r>
+      <w:r>
+        <w:t>ử lý thanh toán</w:t>
+      </w:r>
+    </w:p>
+    <w:p>
+      <w:pPr>
+        <w:pStyle w:val="ListParagraph"/>
+        <w:numPr>
+          <w:ilvl w:val="1"/>
+          <w:numId w:val="5"/>
+        </w:numPr>
+      </w:pPr>
+      <w:r>
+        <w:t>Thống báo email tới khách hàng</w:t>
       </w:r>
     </w:p>
     <w:p>
@@ -866,7 +1162,28 @@
         </w:numPr>
       </w:pPr>
       <w:r>
+        <w:t>Admin</w:t>
+      </w:r>
+      <w:r>
+        <w:t xml:space="preserve"> q</w:t>
+      </w:r>
+      <w:r>
+        <w:t>uản lý kho hàng</w:t>
+      </w:r>
+    </w:p>
+    <w:p>
+      <w:pPr>
+        <w:pStyle w:val="ListParagraph"/>
+        <w:numPr>
+          <w:ilvl w:val="0"/>
+          <w:numId w:val="5"/>
+        </w:numPr>
+      </w:pPr>
+      <w:r>
         <w:t>Đánh giá sản phẩm</w:t>
+      </w:r>
+      <w:r>
+        <w:t xml:space="preserve"> trên thang điểm từ 1-5 sao</w:t>
       </w:r>
     </w:p>
     <w:p>
@@ -921,10 +1238,10 @@
         </w:numPr>
       </w:pPr>
       <w:r>
-        <w:t>K</w:t>
-      </w:r>
-      <w:r>
-        <w:t>ết quả được sắp xếp theo tên sản phẩm và giá</w:t>
+        <w:t xml:space="preserve">Trang chi tiết của sản phẩm cho thấy các thông tin của sản phẩm như </w:t>
+      </w:r>
+      <w:r>
+        <w:t>tên, mô tả, số lượng tồn kho, thông tin kho như địa chỉ kho, trạng thái "sản phẩm nổi bật" (nếu có) và đánh giá</w:t>
       </w:r>
       <w:r>
         <w:t>.</w:t>
@@ -939,7 +1256,10 @@
         </w:numPr>
       </w:pPr>
       <w:r>
-        <w:t>Có thể gửi email đến người mua</w:t>
+        <w:t xml:space="preserve">Giỏ hàng phải có </w:t>
+      </w:r>
+      <w:r>
+        <w:t>bảng tổng hợp với thông tin cơ bản như tổng chi phí giỏ hàng, tổng chi phí sau khuyến mãi, chi phí vận chuyển, khuyến mãi tiết kiệm, tổng giá trị đơn hàng</w:t>
       </w:r>
       <w:r>
         <w:t>.</w:t>
@@ -954,19 +1274,13 @@
         </w:numPr>
       </w:pPr>
       <w:r>
-        <w:t xml:space="preserve">Khi đăng nhập xong thì đưa người dùng đến đúng trang bắt đầu. Đưa tới </w:t>
-      </w:r>
-      <w:r>
-        <w:t>trang danh mục sản phẩm</w:t>
-      </w:r>
-      <w:r>
-        <w:t xml:space="preserve"> nếu là tài khoản khách hàng, đưa tới </w:t>
-      </w:r>
-      <w:r>
-        <w:t>trang quản tr</w:t>
-      </w:r>
-      <w:r>
-        <w:t>ị nếu là quản trị viên.</w:t>
+        <w:t>Giỏ hàng và bảng tổng hợp phải được cập nhật mỗi khi khách hàng thêm hoặc xác một sản phẩm</w:t>
+      </w:r>
+      <w:r>
+        <w:t xml:space="preserve"> khỏi giỏ hàng</w:t>
+      </w:r>
+      <w:r>
+        <w:t>.</w:t>
       </w:r>
     </w:p>
     <w:p>
@@ -978,10 +1292,10 @@
         </w:numPr>
       </w:pPr>
       <w:r>
-        <w:t>N</w:t>
-      </w:r>
-      <w:r>
-        <w:t>gười mua cũng có thể mua sản phẩm tại trang chi tiết sản phẩm</w:t>
+        <w:t>Có thể gửi email đến người mua</w:t>
+      </w:r>
+      <w:r>
+        <w:t xml:space="preserve"> để thông báo tình hình thanh toán</w:t>
       </w:r>
       <w:r>
         <w:t>.</w:t>
@@ -996,32 +1310,398 @@
         </w:numPr>
       </w:pPr>
       <w:r>
-        <w:t xml:space="preserve">Giỏ hàng phải có </w:t>
-      </w:r>
-      <w:r>
-        <w:t>bảng tổng hợp</w:t>
-      </w:r>
-      <w:r>
-        <w:t xml:space="preserve"> thông tin cơ bản.</w:t>
+        <w:t>Khi đăng nhập xong thì đưa người dùng đến đúng trang bắt đầu. Đưa tới trang danh mục sản phẩm nếu là tài khoản khách hàng, đưa tới trang quản trị nếu là quản trị viên.</w:t>
       </w:r>
     </w:p>
     <w:p/>
-    <w:p>
-      <w:r>
+    <w:p/>
+    <w:p/>
+    <w:p>
+      <w:r>
+        <w:lastRenderedPageBreak/>
         <w:t>2/</w:t>
       </w:r>
     </w:p>
     <w:p>
       <w:r>
+        <w:t>Quy trình nghiệp vụ cho khách hàng</w:t>
+      </w:r>
+    </w:p>
+    <w:p>
+      <w:r>
+        <w:rPr>
+          <w:noProof/>
+        </w:rPr>
+        <w:drawing>
+          <wp:inline distT="0" distB="0" distL="0" distR="0" wp14:anchorId="71E10E1E" wp14:editId="26A47A45">
+            <wp:extent cx="4668982" cy="5335159"/>
+            <wp:effectExtent l="0" t="0" r="0" b="0"/>
+            <wp:docPr id="2131443605" name="Picture 2" descr="A screenshot of a video game&#10;&#10;Description automatically generated"/>
+            <wp:cNvGraphicFramePr>
+              <a:graphicFrameLocks xmlns:a="http://schemas.openxmlformats.org/drawingml/2006/main" noChangeAspect="1"/>
+            </wp:cNvGraphicFramePr>
+            <a:graphic xmlns:a="http://schemas.openxmlformats.org/drawingml/2006/main">
+              <a:graphicData uri="http://schemas.openxmlformats.org/drawingml/2006/picture">
+                <pic:pic xmlns:pic="http://schemas.openxmlformats.org/drawingml/2006/picture">
+                  <pic:nvPicPr>
+                    <pic:cNvPr id="2131443605" name="Picture 2" descr="A screenshot of a video game&#10;&#10;Description automatically generated"/>
+                    <pic:cNvPicPr/>
+                  </pic:nvPicPr>
+                  <pic:blipFill rotWithShape="1">
+                    <a:blip r:embed="rId8">
+                      <a:extLst>
+                        <a:ext uri="{28A0092B-C50C-407E-A947-70E740481C1C}">
+                          <a14:useLocalDpi xmlns:a14="http://schemas.microsoft.com/office/drawing/2010/main" val="0"/>
+                        </a:ext>
+                      </a:extLst>
+                    </a:blip>
+                    <a:srcRect r="62838" b="-293"/>
+                    <a:stretch/>
+                  </pic:blipFill>
+                  <pic:spPr bwMode="auto">
+                    <a:xfrm>
+                      <a:off x="0" y="0"/>
+                      <a:ext cx="4668982" cy="5335159"/>
+                    </a:xfrm>
+                    <a:prstGeom prst="rect">
+                      <a:avLst/>
+                    </a:prstGeom>
+                    <a:ln>
+                      <a:noFill/>
+                    </a:ln>
+                    <a:extLst>
+                      <a:ext uri="{53640926-AAD7-44D8-BBD7-CCE9431645EC}">
+                        <a14:shadowObscured xmlns:a14="http://schemas.microsoft.com/office/drawing/2010/main"/>
+                      </a:ext>
+                    </a:extLst>
+                  </pic:spPr>
+                </pic:pic>
+              </a:graphicData>
+            </a:graphic>
+          </wp:inline>
+        </w:drawing>
+      </w:r>
+    </w:p>
+    <w:p/>
+    <w:p/>
+    <w:p/>
+    <w:p/>
+    <w:p/>
+    <w:p/>
+    <w:p/>
+    <w:p/>
+    <w:p>
+      <w:r>
         <w:lastRenderedPageBreak/>
+        <w:t>Quy trình nghiệp vụ cho quản trị viên</w:t>
+      </w:r>
+    </w:p>
+    <w:p>
+      <w:r>
+        <w:rPr>
+          <w:noProof/>
+        </w:rPr>
+        <w:drawing>
+          <wp:inline distT="0" distB="0" distL="0" distR="0" wp14:anchorId="3DDA0911" wp14:editId="3CB571AF">
+            <wp:extent cx="6019800" cy="5625159"/>
+            <wp:effectExtent l="0" t="0" r="0" b="0"/>
+            <wp:docPr id="821532538" name="Picture 3" descr="A screenshot of a video game&#10;&#10;Description automatically generated"/>
+            <wp:cNvGraphicFramePr>
+              <a:graphicFrameLocks xmlns:a="http://schemas.openxmlformats.org/drawingml/2006/main" noChangeAspect="1"/>
+            </wp:cNvGraphicFramePr>
+            <a:graphic xmlns:a="http://schemas.openxmlformats.org/drawingml/2006/main">
+              <a:graphicData uri="http://schemas.openxmlformats.org/drawingml/2006/picture">
+                <pic:pic xmlns:pic="http://schemas.openxmlformats.org/drawingml/2006/picture">
+                  <pic:nvPicPr>
+                    <pic:cNvPr id="821532538" name="Picture 3" descr="A screenshot of a video game&#10;&#10;Description automatically generated"/>
+                    <pic:cNvPicPr/>
+                  </pic:nvPicPr>
+                  <pic:blipFill rotWithShape="1">
+                    <a:blip r:embed="rId8">
+                      <a:extLst>
+                        <a:ext uri="{28A0092B-C50C-407E-A947-70E740481C1C}">
+                          <a14:useLocalDpi xmlns:a14="http://schemas.microsoft.com/office/drawing/2010/main" val="0"/>
+                        </a:ext>
+                      </a:extLst>
+                    </a:blip>
+                    <a:srcRect l="59208" t="1926" b="8045"/>
+                    <a:stretch/>
+                  </pic:blipFill>
+                  <pic:spPr bwMode="auto">
+                    <a:xfrm>
+                      <a:off x="0" y="0"/>
+                      <a:ext cx="6041072" cy="5645036"/>
+                    </a:xfrm>
+                    <a:prstGeom prst="rect">
+                      <a:avLst/>
+                    </a:prstGeom>
+                    <a:ln>
+                      <a:noFill/>
+                    </a:ln>
+                    <a:extLst>
+                      <a:ext uri="{53640926-AAD7-44D8-BBD7-CCE9431645EC}">
+                        <a14:shadowObscured xmlns:a14="http://schemas.microsoft.com/office/drawing/2010/main"/>
+                      </a:ext>
+                    </a:extLst>
+                  </pic:spPr>
+                </pic:pic>
+              </a:graphicData>
+            </a:graphic>
+          </wp:inline>
+        </w:drawing>
+      </w:r>
+    </w:p>
+    <w:p>
+      <w:r>
         <w:t>3/</w:t>
       </w:r>
     </w:p>
     <w:p>
       <w:r>
+        <w:rPr>
+          <w:noProof/>
+        </w:rPr>
+        <w:lastRenderedPageBreak/>
+        <w:drawing>
+          <wp:inline distT="0" distB="0" distL="0" distR="0" wp14:anchorId="5F1EEBD7" wp14:editId="3F3BF3FA">
+            <wp:extent cx="5943600" cy="4510405"/>
+            <wp:effectExtent l="0" t="0" r="0" b="4445"/>
+            <wp:docPr id="918383444" name="Picture 7" descr="A diagram of a diagram&#10;&#10;Description automatically generated with medium confidence"/>
+            <wp:cNvGraphicFramePr>
+              <a:graphicFrameLocks xmlns:a="http://schemas.openxmlformats.org/drawingml/2006/main" noChangeAspect="1"/>
+            </wp:cNvGraphicFramePr>
+            <a:graphic xmlns:a="http://schemas.openxmlformats.org/drawingml/2006/main">
+              <a:graphicData uri="http://schemas.openxmlformats.org/drawingml/2006/picture">
+                <pic:pic xmlns:pic="http://schemas.openxmlformats.org/drawingml/2006/picture">
+                  <pic:nvPicPr>
+                    <pic:cNvPr id="918383444" name="Picture 7" descr="A diagram of a diagram&#10;&#10;Description automatically generated with medium confidence"/>
+                    <pic:cNvPicPr/>
+                  </pic:nvPicPr>
+                  <pic:blipFill>
+                    <a:blip r:embed="rId9">
+                      <a:extLst>
+                        <a:ext uri="{28A0092B-C50C-407E-A947-70E740481C1C}">
+                          <a14:useLocalDpi xmlns:a14="http://schemas.microsoft.com/office/drawing/2010/main" val="0"/>
+                        </a:ext>
+                      </a:extLst>
+                    </a:blip>
+                    <a:stretch>
+                      <a:fillRect/>
+                    </a:stretch>
+                  </pic:blipFill>
+                  <pic:spPr>
+                    <a:xfrm>
+                      <a:off x="0" y="0"/>
+                      <a:ext cx="5943600" cy="4510405"/>
+                    </a:xfrm>
+                    <a:prstGeom prst="rect">
+                      <a:avLst/>
+                    </a:prstGeom>
+                  </pic:spPr>
+                </pic:pic>
+              </a:graphicData>
+            </a:graphic>
+          </wp:inline>
+        </w:drawing>
+      </w:r>
+    </w:p>
+    <w:p>
+      <w:r>
         <w:t>4/</w:t>
       </w:r>
     </w:p>
+    <w:p>
+      <w:r>
+        <w:t xml:space="preserve">Tên: </w:t>
+      </w:r>
+      <w:r>
+        <w:t>Mua sản phẩm từ trang chi tiết sản phẩm</w:t>
+      </w:r>
+    </w:p>
+    <w:p>
+      <w:r>
+        <w:t xml:space="preserve">Mô tả: </w:t>
+      </w:r>
+      <w:r>
+        <w:t>Khác hàng mua sản phẩm từ trang chi tiết sản phẩm</w:t>
+      </w:r>
+    </w:p>
+    <w:p>
+      <w:r>
+        <w:t>Mục tiêu: Thêm sản phẩm vào giỏ hàng</w:t>
+      </w:r>
+    </w:p>
+    <w:p>
+      <w:r>
+        <w:t>Tác nhân chính: Khách hàng</w:t>
+      </w:r>
+    </w:p>
+    <w:p>
+      <w:r>
+        <w:t>Tiền điều kiện:</w:t>
+      </w:r>
+    </w:p>
+    <w:p>
+      <w:r>
+        <w:t>Kịch bản chính:</w:t>
+      </w:r>
+    </w:p>
+    <w:p>
+      <w:pPr>
+        <w:pStyle w:val="ListParagraph"/>
+        <w:numPr>
+          <w:ilvl w:val="0"/>
+          <w:numId w:val="16"/>
+        </w:numPr>
+      </w:pPr>
+      <w:r>
+        <w:t>Actor thực hiện usecase “Xem chi tiết sản phảm”</w:t>
+      </w:r>
+    </w:p>
+    <w:p>
+      <w:pPr>
+        <w:pStyle w:val="ListParagraph"/>
+        <w:numPr>
+          <w:ilvl w:val="0"/>
+          <w:numId w:val="16"/>
+        </w:numPr>
+      </w:pPr>
+      <w:r>
+        <w:t>Hệ thống hiện thị thông tin chi tiết sản phẩm</w:t>
+      </w:r>
+    </w:p>
+    <w:p>
+      <w:pPr>
+        <w:pStyle w:val="ListParagraph"/>
+        <w:numPr>
+          <w:ilvl w:val="0"/>
+          <w:numId w:val="16"/>
+        </w:numPr>
+      </w:pPr>
+      <w:r>
+        <w:t>Actor chọn mua sản phẩm</w:t>
+      </w:r>
+    </w:p>
+    <w:p>
+      <w:pPr>
+        <w:pStyle w:val="ListParagraph"/>
+        <w:numPr>
+          <w:ilvl w:val="0"/>
+          <w:numId w:val="16"/>
+        </w:numPr>
+      </w:pPr>
+      <w:r>
+        <w:t>Hệ thống thêm sản phẩm vào giỏ hàng và thông báo thành công</w:t>
+      </w:r>
+    </w:p>
+    <w:p>
+      <w:r>
+        <w:t>Kịch bản phụ:</w:t>
+      </w:r>
+    </w:p>
+    <w:p>
+      <w:pPr>
+        <w:ind w:left="360"/>
+      </w:pPr>
+      <w:r>
+        <w:t>4.a. Actor chưa đăng nhập</w:t>
+      </w:r>
+    </w:p>
+    <w:p>
+      <w:pPr>
+        <w:pStyle w:val="ListParagraph"/>
+        <w:numPr>
+          <w:ilvl w:val="0"/>
+          <w:numId w:val="16"/>
+        </w:numPr>
+        <w:ind w:left="1080"/>
+      </w:pPr>
+      <w:r>
+        <w:t>Hệ thống thông báo khách hàng chưa đăng nhập</w:t>
+      </w:r>
+    </w:p>
+    <w:p>
+      <w:pPr>
+        <w:pStyle w:val="ListParagraph"/>
+        <w:numPr>
+          <w:ilvl w:val="0"/>
+          <w:numId w:val="16"/>
+        </w:numPr>
+        <w:ind w:left="1080"/>
+      </w:pPr>
+      <w:r>
+        <w:lastRenderedPageBreak/>
+        <w:t>Hệ thống chuyển đến trang đăng nhập</w:t>
+      </w:r>
+    </w:p>
+    <w:p>
+      <w:pPr>
+        <w:ind w:left="360"/>
+      </w:pPr>
+      <w:r>
+        <w:t xml:space="preserve">4.b. </w:t>
+      </w:r>
+      <w:r>
+        <w:t>Actor đăng nhập với vai trò không phải khách hàng</w:t>
+      </w:r>
+    </w:p>
+    <w:p>
+      <w:pPr>
+        <w:pStyle w:val="ListParagraph"/>
+        <w:numPr>
+          <w:ilvl w:val="0"/>
+          <w:numId w:val="26"/>
+        </w:numPr>
+        <w:ind w:left="1080"/>
+      </w:pPr>
+      <w:r>
+        <w:t>Hệ thống thông báo “Tài khoản đăng nhập phải là khách hàng”</w:t>
+      </w:r>
+    </w:p>
+    <w:p>
+      <w:pPr>
+        <w:ind w:left="360"/>
+      </w:pPr>
+      <w:r>
+        <w:t>4.</w:t>
+      </w:r>
+      <w:r>
+        <w:t>c</w:t>
+      </w:r>
+      <w:r>
+        <w:t>. Sản phẩm đã có trong giỏ hàn</w:t>
+      </w:r>
+      <w:r>
+        <w:t>g</w:t>
+      </w:r>
+    </w:p>
+    <w:p>
+      <w:pPr>
+        <w:pStyle w:val="ListParagraph"/>
+        <w:numPr>
+          <w:ilvl w:val="0"/>
+          <w:numId w:val="16"/>
+        </w:numPr>
+        <w:ind w:left="1080"/>
+      </w:pPr>
+      <w:r>
+        <w:t>Hệ thống thông báo sản phẩm đã có trong giỏ hàng</w:t>
+      </w:r>
+    </w:p>
+    <w:p>
+      <w:r>
+        <w:t>Hậu điều kiện:</w:t>
+      </w:r>
+      <w:r>
+        <w:t xml:space="preserve"> Sản phẩm được thêm vào giỏ hàng</w:t>
+      </w:r>
+    </w:p>
+    <w:p>
+      <w:r>
+        <w:t>Ghi chú:</w:t>
+      </w:r>
+    </w:p>
+    <w:p/>
     <w:p>
       <w:r>
         <w:t>5/</w:t>
@@ -1050,6 +1730,448 @@
 <file path=word/numbering.xml><?xml version="1.0" encoding="utf-8"?>
 <w:numbering xmlns:wpc="http://schemas.microsoft.com/office/word/2010/wordprocessingCanvas" xmlns:cx="http://schemas.microsoft.com/office/drawing/2014/chartex" xmlns:cx1="http://schemas.microsoft.com/office/drawing/2015/9/8/chartex" xmlns:cx2="http://schemas.microsoft.com/office/drawing/2015/10/21/chartex" xmlns:cx3="http://schemas.microsoft.com/office/drawing/2016/5/9/chartex" xmlns:cx4="http://schemas.microsoft.com/office/drawing/2016/5/10/chartex" xmlns:cx5="http://schemas.microsoft.com/office/drawing/2016/5/11/chartex" xmlns:cx6="http://schemas.microsoft.com/office/drawing/2016/5/12/chartex" xmlns:cx7="http://schemas.microsoft.com/office/drawing/2016/5/13/chartex" xmlns:cx8="http://schemas.microsoft.com/office/drawing/2016/5/14/chartex" xmlns:mc="http://schemas.openxmlformats.org/markup-compatibility/2006" xmlns:aink="http://schemas.microsoft.com/office/drawing/2016/ink" xmlns:am3d="http://schemas.microsoft.com/office/drawing/2017/model3d" xmlns:o="urn:schemas-microsoft-com:office:office" xmlns:oel="http://schemas.microsoft.com/office/2019/extlst" xmlns:r="http://schemas.openxmlformats.org/officeDocument/2006/relationships" xmlns:m="http://schemas.openxmlformats.org/officeDocument/2006/math" xmlns:v="urn:schemas-microsoft-com:vml" xmlns:wp14="http://schemas.microsoft.com/office/word/2010/wordprocessingDrawing" xmlns:wp="http://schemas.openxmlformats.org/drawingml/2006/wordprocessingDrawing" xmlns:w10="urn:schemas-microsoft-com:office:word" xmlns:w="http://schemas.openxmlformats.org/wordprocessingml/2006/main" xmlns:w14="http://schemas.microsoft.com/office/word/2010/wordml" xmlns:w15="http://schemas.microsoft.com/office/word/2012/wordml" xmlns:w16cex="http://schemas.microsoft.com/office/word/2018/wordml/cex" xmlns:w16cid="http://schemas.microsoft.com/office/word/2016/wordml/cid" xmlns:w16="http://schemas.microsoft.com/office/word/2018/wordml" xmlns:w16sdtdh="http://schemas.microsoft.com/office/word/2020/wordml/sdtdatahash" xmlns:w16se="http://schemas.microsoft.com/office/word/2015/wordml/symex" xmlns:wpg="http://schemas.microsoft.com/office/word/2010/wordprocessingGroup" xmlns:wpi="http://schemas.microsoft.com/office/word/2010/wordprocessingInk" xmlns:wne="http://schemas.microsoft.com/office/word/2006/wordml" xmlns:wps="http://schemas.microsoft.com/office/word/2010/wordprocessingShape" mc:Ignorable="w14 w15 w16se w16cid w16 w16cex w16sdtdh wp14">
   <w:abstractNum w:abstractNumId="0" w15:restartNumberingAfterBreak="0">
+    <w:nsid w:val="058C7D79"/>
+    <w:multiLevelType w:val="hybridMultilevel"/>
+    <w:tmpl w:val="A9000834"/>
+    <w:lvl w:ilvl="0" w:tplc="D7F8065E">
+      <w:start w:val="1"/>
+      <w:numFmt w:val="decimal"/>
+      <w:lvlText w:val="%1."/>
+      <w:lvlJc w:val="left"/>
+      <w:pPr>
+        <w:ind w:left="720" w:hanging="360"/>
+      </w:pPr>
+      <w:rPr>
+        <w:rFonts w:hint="default"/>
+      </w:rPr>
+    </w:lvl>
+    <w:lvl w:ilvl="1" w:tplc="04090019" w:tentative="1">
+      <w:start w:val="1"/>
+      <w:numFmt w:val="lowerLetter"/>
+      <w:lvlText w:val="%2."/>
+      <w:lvlJc w:val="left"/>
+      <w:pPr>
+        <w:ind w:left="1440" w:hanging="360"/>
+      </w:pPr>
+    </w:lvl>
+    <w:lvl w:ilvl="2" w:tplc="0409001B" w:tentative="1">
+      <w:start w:val="1"/>
+      <w:numFmt w:val="lowerRoman"/>
+      <w:lvlText w:val="%3."/>
+      <w:lvlJc w:val="right"/>
+      <w:pPr>
+        <w:ind w:left="2160" w:hanging="180"/>
+      </w:pPr>
+    </w:lvl>
+    <w:lvl w:ilvl="3" w:tplc="0409000F" w:tentative="1">
+      <w:start w:val="1"/>
+      <w:numFmt w:val="decimal"/>
+      <w:lvlText w:val="%4."/>
+      <w:lvlJc w:val="left"/>
+      <w:pPr>
+        <w:ind w:left="2880" w:hanging="360"/>
+      </w:pPr>
+    </w:lvl>
+    <w:lvl w:ilvl="4" w:tplc="04090019" w:tentative="1">
+      <w:start w:val="1"/>
+      <w:numFmt w:val="lowerLetter"/>
+      <w:lvlText w:val="%5."/>
+      <w:lvlJc w:val="left"/>
+      <w:pPr>
+        <w:ind w:left="3600" w:hanging="360"/>
+      </w:pPr>
+    </w:lvl>
+    <w:lvl w:ilvl="5" w:tplc="0409001B" w:tentative="1">
+      <w:start w:val="1"/>
+      <w:numFmt w:val="lowerRoman"/>
+      <w:lvlText w:val="%6."/>
+      <w:lvlJc w:val="right"/>
+      <w:pPr>
+        <w:ind w:left="4320" w:hanging="180"/>
+      </w:pPr>
+    </w:lvl>
+    <w:lvl w:ilvl="6" w:tplc="0409000F" w:tentative="1">
+      <w:start w:val="1"/>
+      <w:numFmt w:val="decimal"/>
+      <w:lvlText w:val="%7."/>
+      <w:lvlJc w:val="left"/>
+      <w:pPr>
+        <w:ind w:left="5040" w:hanging="360"/>
+      </w:pPr>
+    </w:lvl>
+    <w:lvl w:ilvl="7" w:tplc="04090019" w:tentative="1">
+      <w:start w:val="1"/>
+      <w:numFmt w:val="lowerLetter"/>
+      <w:lvlText w:val="%8."/>
+      <w:lvlJc w:val="left"/>
+      <w:pPr>
+        <w:ind w:left="5760" w:hanging="360"/>
+      </w:pPr>
+    </w:lvl>
+    <w:lvl w:ilvl="8" w:tplc="0409001B" w:tentative="1">
+      <w:start w:val="1"/>
+      <w:numFmt w:val="lowerRoman"/>
+      <w:lvlText w:val="%9."/>
+      <w:lvlJc w:val="right"/>
+      <w:pPr>
+        <w:ind w:left="6480" w:hanging="180"/>
+      </w:pPr>
+    </w:lvl>
+  </w:abstractNum>
+  <w:abstractNum w:abstractNumId="1" w15:restartNumberingAfterBreak="0">
+    <w:nsid w:val="06FE7C58"/>
+    <w:multiLevelType w:val="hybridMultilevel"/>
+    <w:tmpl w:val="F57AE8C8"/>
+    <w:lvl w:ilvl="0" w:tplc="D7F8065E">
+      <w:start w:val="1"/>
+      <w:numFmt w:val="decimal"/>
+      <w:lvlText w:val="%1."/>
+      <w:lvlJc w:val="left"/>
+      <w:pPr>
+        <w:ind w:left="720" w:hanging="360"/>
+      </w:pPr>
+    </w:lvl>
+    <w:lvl w:ilvl="1" w:tplc="0D0E47BA">
+      <w:start w:val="5"/>
+      <w:numFmt w:val="lowerLetter"/>
+      <w:lvlText w:val="%2."/>
+      <w:lvlJc w:val="left"/>
+      <w:pPr>
+        <w:ind w:left="1440" w:hanging="360"/>
+      </w:pPr>
+      <w:rPr>
+        <w:rFonts w:hint="default"/>
+      </w:rPr>
+    </w:lvl>
+    <w:lvl w:ilvl="2" w:tplc="0409001B">
+      <w:start w:val="1"/>
+      <w:numFmt w:val="lowerRoman"/>
+      <w:lvlText w:val="%3."/>
+      <w:lvlJc w:val="right"/>
+      <w:pPr>
+        <w:ind w:left="2160" w:hanging="180"/>
+      </w:pPr>
+    </w:lvl>
+    <w:lvl w:ilvl="3" w:tplc="0409000F" w:tentative="1">
+      <w:start w:val="1"/>
+      <w:numFmt w:val="decimal"/>
+      <w:lvlText w:val="%4."/>
+      <w:lvlJc w:val="left"/>
+      <w:pPr>
+        <w:ind w:left="2880" w:hanging="360"/>
+      </w:pPr>
+    </w:lvl>
+    <w:lvl w:ilvl="4" w:tplc="04090019" w:tentative="1">
+      <w:start w:val="1"/>
+      <w:numFmt w:val="lowerLetter"/>
+      <w:lvlText w:val="%5."/>
+      <w:lvlJc w:val="left"/>
+      <w:pPr>
+        <w:ind w:left="3600" w:hanging="360"/>
+      </w:pPr>
+    </w:lvl>
+    <w:lvl w:ilvl="5" w:tplc="0409001B" w:tentative="1">
+      <w:start w:val="1"/>
+      <w:numFmt w:val="lowerRoman"/>
+      <w:lvlText w:val="%6."/>
+      <w:lvlJc w:val="right"/>
+      <w:pPr>
+        <w:ind w:left="4320" w:hanging="180"/>
+      </w:pPr>
+    </w:lvl>
+    <w:lvl w:ilvl="6" w:tplc="0409000F" w:tentative="1">
+      <w:start w:val="1"/>
+      <w:numFmt w:val="decimal"/>
+      <w:lvlText w:val="%7."/>
+      <w:lvlJc w:val="left"/>
+      <w:pPr>
+        <w:ind w:left="5040" w:hanging="360"/>
+      </w:pPr>
+    </w:lvl>
+    <w:lvl w:ilvl="7" w:tplc="04090019" w:tentative="1">
+      <w:start w:val="1"/>
+      <w:numFmt w:val="lowerLetter"/>
+      <w:lvlText w:val="%8."/>
+      <w:lvlJc w:val="left"/>
+      <w:pPr>
+        <w:ind w:left="5760" w:hanging="360"/>
+      </w:pPr>
+    </w:lvl>
+    <w:lvl w:ilvl="8" w:tplc="0409001B" w:tentative="1">
+      <w:start w:val="1"/>
+      <w:numFmt w:val="lowerRoman"/>
+      <w:lvlText w:val="%9."/>
+      <w:lvlJc w:val="right"/>
+      <w:pPr>
+        <w:ind w:left="6480" w:hanging="180"/>
+      </w:pPr>
+    </w:lvl>
+  </w:abstractNum>
+  <w:abstractNum w:abstractNumId="2" w15:restartNumberingAfterBreak="0">
+    <w:nsid w:val="0A970407"/>
+    <w:multiLevelType w:val="hybridMultilevel"/>
+    <w:tmpl w:val="6C94F9E2"/>
+    <w:lvl w:ilvl="0" w:tplc="0409000F">
+      <w:start w:val="1"/>
+      <w:numFmt w:val="decimal"/>
+      <w:lvlText w:val="%1."/>
+      <w:lvlJc w:val="left"/>
+      <w:pPr>
+        <w:ind w:left="720" w:hanging="360"/>
+      </w:pPr>
+    </w:lvl>
+    <w:lvl w:ilvl="1" w:tplc="04090019" w:tentative="1">
+      <w:start w:val="1"/>
+      <w:numFmt w:val="lowerLetter"/>
+      <w:lvlText w:val="%2."/>
+      <w:lvlJc w:val="left"/>
+      <w:pPr>
+        <w:ind w:left="1440" w:hanging="360"/>
+      </w:pPr>
+    </w:lvl>
+    <w:lvl w:ilvl="2" w:tplc="0409001B" w:tentative="1">
+      <w:start w:val="1"/>
+      <w:numFmt w:val="lowerRoman"/>
+      <w:lvlText w:val="%3."/>
+      <w:lvlJc w:val="right"/>
+      <w:pPr>
+        <w:ind w:left="2160" w:hanging="180"/>
+      </w:pPr>
+    </w:lvl>
+    <w:lvl w:ilvl="3" w:tplc="0409000F" w:tentative="1">
+      <w:start w:val="1"/>
+      <w:numFmt w:val="decimal"/>
+      <w:lvlText w:val="%4."/>
+      <w:lvlJc w:val="left"/>
+      <w:pPr>
+        <w:ind w:left="2880" w:hanging="360"/>
+      </w:pPr>
+    </w:lvl>
+    <w:lvl w:ilvl="4" w:tplc="04090019" w:tentative="1">
+      <w:start w:val="1"/>
+      <w:numFmt w:val="lowerLetter"/>
+      <w:lvlText w:val="%5."/>
+      <w:lvlJc w:val="left"/>
+      <w:pPr>
+        <w:ind w:left="3600" w:hanging="360"/>
+      </w:pPr>
+    </w:lvl>
+    <w:lvl w:ilvl="5" w:tplc="0409001B" w:tentative="1">
+      <w:start w:val="1"/>
+      <w:numFmt w:val="lowerRoman"/>
+      <w:lvlText w:val="%6."/>
+      <w:lvlJc w:val="right"/>
+      <w:pPr>
+        <w:ind w:left="4320" w:hanging="180"/>
+      </w:pPr>
+    </w:lvl>
+    <w:lvl w:ilvl="6" w:tplc="0409000F" w:tentative="1">
+      <w:start w:val="1"/>
+      <w:numFmt w:val="decimal"/>
+      <w:lvlText w:val="%7."/>
+      <w:lvlJc w:val="left"/>
+      <w:pPr>
+        <w:ind w:left="5040" w:hanging="360"/>
+      </w:pPr>
+    </w:lvl>
+    <w:lvl w:ilvl="7" w:tplc="04090019" w:tentative="1">
+      <w:start w:val="1"/>
+      <w:numFmt w:val="lowerLetter"/>
+      <w:lvlText w:val="%8."/>
+      <w:lvlJc w:val="left"/>
+      <w:pPr>
+        <w:ind w:left="5760" w:hanging="360"/>
+      </w:pPr>
+    </w:lvl>
+    <w:lvl w:ilvl="8" w:tplc="0409001B" w:tentative="1">
+      <w:start w:val="1"/>
+      <w:numFmt w:val="lowerRoman"/>
+      <w:lvlText w:val="%9."/>
+      <w:lvlJc w:val="right"/>
+      <w:pPr>
+        <w:ind w:left="6480" w:hanging="180"/>
+      </w:pPr>
+    </w:lvl>
+  </w:abstractNum>
+  <w:abstractNum w:abstractNumId="3" w15:restartNumberingAfterBreak="0">
+    <w:nsid w:val="0B154D56"/>
+    <w:multiLevelType w:val="hybridMultilevel"/>
+    <w:tmpl w:val="2856D9A8"/>
+    <w:lvl w:ilvl="0" w:tplc="2D964366">
+      <w:start w:val="1"/>
+      <w:numFmt w:val="decimal"/>
+      <w:lvlText w:val="%1."/>
+      <w:lvlJc w:val="left"/>
+      <w:pPr>
+        <w:ind w:left="1080" w:hanging="360"/>
+      </w:pPr>
+      <w:rPr>
+        <w:rFonts w:hint="default"/>
+      </w:rPr>
+    </w:lvl>
+    <w:lvl w:ilvl="1" w:tplc="04090019" w:tentative="1">
+      <w:start w:val="1"/>
+      <w:numFmt w:val="lowerLetter"/>
+      <w:lvlText w:val="%2."/>
+      <w:lvlJc w:val="left"/>
+      <w:pPr>
+        <w:ind w:left="1800" w:hanging="360"/>
+      </w:pPr>
+    </w:lvl>
+    <w:lvl w:ilvl="2" w:tplc="0409001B" w:tentative="1">
+      <w:start w:val="1"/>
+      <w:numFmt w:val="lowerRoman"/>
+      <w:lvlText w:val="%3."/>
+      <w:lvlJc w:val="right"/>
+      <w:pPr>
+        <w:ind w:left="2520" w:hanging="180"/>
+      </w:pPr>
+    </w:lvl>
+    <w:lvl w:ilvl="3" w:tplc="0409000F" w:tentative="1">
+      <w:start w:val="1"/>
+      <w:numFmt w:val="decimal"/>
+      <w:lvlText w:val="%4."/>
+      <w:lvlJc w:val="left"/>
+      <w:pPr>
+        <w:ind w:left="3240" w:hanging="360"/>
+      </w:pPr>
+    </w:lvl>
+    <w:lvl w:ilvl="4" w:tplc="04090019" w:tentative="1">
+      <w:start w:val="1"/>
+      <w:numFmt w:val="lowerLetter"/>
+      <w:lvlText w:val="%5."/>
+      <w:lvlJc w:val="left"/>
+      <w:pPr>
+        <w:ind w:left="3960" w:hanging="360"/>
+      </w:pPr>
+    </w:lvl>
+    <w:lvl w:ilvl="5" w:tplc="0409001B" w:tentative="1">
+      <w:start w:val="1"/>
+      <w:numFmt w:val="lowerRoman"/>
+      <w:lvlText w:val="%6."/>
+      <w:lvlJc w:val="right"/>
+      <w:pPr>
+        <w:ind w:left="4680" w:hanging="180"/>
+      </w:pPr>
+    </w:lvl>
+    <w:lvl w:ilvl="6" w:tplc="0409000F" w:tentative="1">
+      <w:start w:val="1"/>
+      <w:numFmt w:val="decimal"/>
+      <w:lvlText w:val="%7."/>
+      <w:lvlJc w:val="left"/>
+      <w:pPr>
+        <w:ind w:left="5400" w:hanging="360"/>
+      </w:pPr>
+    </w:lvl>
+    <w:lvl w:ilvl="7" w:tplc="04090019" w:tentative="1">
+      <w:start w:val="1"/>
+      <w:numFmt w:val="lowerLetter"/>
+      <w:lvlText w:val="%8."/>
+      <w:lvlJc w:val="left"/>
+      <w:pPr>
+        <w:ind w:left="6120" w:hanging="360"/>
+      </w:pPr>
+    </w:lvl>
+    <w:lvl w:ilvl="8" w:tplc="0409001B" w:tentative="1">
+      <w:start w:val="1"/>
+      <w:numFmt w:val="lowerRoman"/>
+      <w:lvlText w:val="%9."/>
+      <w:lvlJc w:val="right"/>
+      <w:pPr>
+        <w:ind w:left="6840" w:hanging="180"/>
+      </w:pPr>
+    </w:lvl>
+  </w:abstractNum>
+  <w:abstractNum w:abstractNumId="4" w15:restartNumberingAfterBreak="0">
+    <w:nsid w:val="0F4E4C04"/>
+    <w:multiLevelType w:val="hybridMultilevel"/>
+    <w:tmpl w:val="1378388E"/>
+    <w:lvl w:ilvl="0" w:tplc="E824395E">
+      <w:start w:val="1"/>
+      <w:numFmt w:val="decimal"/>
+      <w:lvlText w:val="%1."/>
+      <w:lvlJc w:val="left"/>
+      <w:pPr>
+        <w:ind w:left="1080" w:hanging="360"/>
+      </w:pPr>
+      <w:rPr>
+        <w:rFonts w:hint="default"/>
+      </w:rPr>
+    </w:lvl>
+    <w:lvl w:ilvl="1" w:tplc="04090019" w:tentative="1">
+      <w:start w:val="1"/>
+      <w:numFmt w:val="lowerLetter"/>
+      <w:lvlText w:val="%2."/>
+      <w:lvlJc w:val="left"/>
+      <w:pPr>
+        <w:ind w:left="1800" w:hanging="360"/>
+      </w:pPr>
+    </w:lvl>
+    <w:lvl w:ilvl="2" w:tplc="0409001B" w:tentative="1">
+      <w:start w:val="1"/>
+      <w:numFmt w:val="lowerRoman"/>
+      <w:lvlText w:val="%3."/>
+      <w:lvlJc w:val="right"/>
+      <w:pPr>
+        <w:ind w:left="2520" w:hanging="180"/>
+      </w:pPr>
+    </w:lvl>
+    <w:lvl w:ilvl="3" w:tplc="0409000F" w:tentative="1">
+      <w:start w:val="1"/>
+      <w:numFmt w:val="decimal"/>
+      <w:lvlText w:val="%4."/>
+      <w:lvlJc w:val="left"/>
+      <w:pPr>
+        <w:ind w:left="3240" w:hanging="360"/>
+      </w:pPr>
+    </w:lvl>
+    <w:lvl w:ilvl="4" w:tplc="04090019" w:tentative="1">
+      <w:start w:val="1"/>
+      <w:numFmt w:val="lowerLetter"/>
+      <w:lvlText w:val="%5."/>
+      <w:lvlJc w:val="left"/>
+      <w:pPr>
+        <w:ind w:left="3960" w:hanging="360"/>
+      </w:pPr>
+    </w:lvl>
+    <w:lvl w:ilvl="5" w:tplc="0409001B" w:tentative="1">
+      <w:start w:val="1"/>
+      <w:numFmt w:val="lowerRoman"/>
+      <w:lvlText w:val="%6."/>
+      <w:lvlJc w:val="right"/>
+      <w:pPr>
+        <w:ind w:left="4680" w:hanging="180"/>
+      </w:pPr>
+    </w:lvl>
+    <w:lvl w:ilvl="6" w:tplc="0409000F" w:tentative="1">
+      <w:start w:val="1"/>
+      <w:numFmt w:val="decimal"/>
+      <w:lvlText w:val="%7."/>
+      <w:lvlJc w:val="left"/>
+      <w:pPr>
+        <w:ind w:left="5400" w:hanging="360"/>
+      </w:pPr>
+    </w:lvl>
+    <w:lvl w:ilvl="7" w:tplc="04090019" w:tentative="1">
+      <w:start w:val="1"/>
+      <w:numFmt w:val="lowerLetter"/>
+      <w:lvlText w:val="%8."/>
+      <w:lvlJc w:val="left"/>
+      <w:pPr>
+        <w:ind w:left="6120" w:hanging="360"/>
+      </w:pPr>
+    </w:lvl>
+    <w:lvl w:ilvl="8" w:tplc="0409001B" w:tentative="1">
+      <w:start w:val="1"/>
+      <w:numFmt w:val="lowerRoman"/>
+      <w:lvlText w:val="%9."/>
+      <w:lvlJc w:val="right"/>
+      <w:pPr>
+        <w:ind w:left="6840" w:hanging="180"/>
+      </w:pPr>
+    </w:lvl>
+  </w:abstractNum>
+  <w:abstractNum w:abstractNumId="5" w15:restartNumberingAfterBreak="0">
     <w:nsid w:val="139F5F43"/>
     <w:multiLevelType w:val="hybridMultilevel"/>
     <w:tmpl w:val="9816EFE0"/>
@@ -1138,7 +2260,96 @@
       </w:pPr>
     </w:lvl>
   </w:abstractNum>
-  <w:abstractNum w:abstractNumId="1" w15:restartNumberingAfterBreak="0">
+  <w:abstractNum w:abstractNumId="6" w15:restartNumberingAfterBreak="0">
+    <w:nsid w:val="1DD2485F"/>
+    <w:multiLevelType w:val="hybridMultilevel"/>
+    <w:tmpl w:val="7586113A"/>
+    <w:lvl w:ilvl="0" w:tplc="4584520A">
+      <w:start w:val="4"/>
+      <w:numFmt w:val="decimal"/>
+      <w:lvlText w:val="%1."/>
+      <w:lvlJc w:val="left"/>
+      <w:pPr>
+        <w:ind w:left="1440" w:hanging="360"/>
+      </w:pPr>
+      <w:rPr>
+        <w:rFonts w:hint="default"/>
+      </w:rPr>
+    </w:lvl>
+    <w:lvl w:ilvl="1" w:tplc="04090019" w:tentative="1">
+      <w:start w:val="1"/>
+      <w:numFmt w:val="lowerLetter"/>
+      <w:lvlText w:val="%2."/>
+      <w:lvlJc w:val="left"/>
+      <w:pPr>
+        <w:ind w:left="2160" w:hanging="360"/>
+      </w:pPr>
+    </w:lvl>
+    <w:lvl w:ilvl="2" w:tplc="0409001B" w:tentative="1">
+      <w:start w:val="1"/>
+      <w:numFmt w:val="lowerRoman"/>
+      <w:lvlText w:val="%3."/>
+      <w:lvlJc w:val="right"/>
+      <w:pPr>
+        <w:ind w:left="2880" w:hanging="180"/>
+      </w:pPr>
+    </w:lvl>
+    <w:lvl w:ilvl="3" w:tplc="0409000F" w:tentative="1">
+      <w:start w:val="1"/>
+      <w:numFmt w:val="decimal"/>
+      <w:lvlText w:val="%4."/>
+      <w:lvlJc w:val="left"/>
+      <w:pPr>
+        <w:ind w:left="3600" w:hanging="360"/>
+      </w:pPr>
+    </w:lvl>
+    <w:lvl w:ilvl="4" w:tplc="04090019" w:tentative="1">
+      <w:start w:val="1"/>
+      <w:numFmt w:val="lowerLetter"/>
+      <w:lvlText w:val="%5."/>
+      <w:lvlJc w:val="left"/>
+      <w:pPr>
+        <w:ind w:left="4320" w:hanging="360"/>
+      </w:pPr>
+    </w:lvl>
+    <w:lvl w:ilvl="5" w:tplc="0409001B" w:tentative="1">
+      <w:start w:val="1"/>
+      <w:numFmt w:val="lowerRoman"/>
+      <w:lvlText w:val="%6."/>
+      <w:lvlJc w:val="right"/>
+      <w:pPr>
+        <w:ind w:left="5040" w:hanging="180"/>
+      </w:pPr>
+    </w:lvl>
+    <w:lvl w:ilvl="6" w:tplc="0409000F" w:tentative="1">
+      <w:start w:val="1"/>
+      <w:numFmt w:val="decimal"/>
+      <w:lvlText w:val="%7."/>
+      <w:lvlJc w:val="left"/>
+      <w:pPr>
+        <w:ind w:left="5760" w:hanging="360"/>
+      </w:pPr>
+    </w:lvl>
+    <w:lvl w:ilvl="7" w:tplc="04090019" w:tentative="1">
+      <w:start w:val="1"/>
+      <w:numFmt w:val="lowerLetter"/>
+      <w:lvlText w:val="%8."/>
+      <w:lvlJc w:val="left"/>
+      <w:pPr>
+        <w:ind w:left="6480" w:hanging="360"/>
+      </w:pPr>
+    </w:lvl>
+    <w:lvl w:ilvl="8" w:tplc="0409001B" w:tentative="1">
+      <w:start w:val="1"/>
+      <w:numFmt w:val="lowerRoman"/>
+      <w:lvlText w:val="%9."/>
+      <w:lvlJc w:val="right"/>
+      <w:pPr>
+        <w:ind w:left="7200" w:hanging="180"/>
+      </w:pPr>
+    </w:lvl>
+  </w:abstractNum>
+  <w:abstractNum w:abstractNumId="7" w15:restartNumberingAfterBreak="0">
     <w:nsid w:val="1F74580B"/>
     <w:multiLevelType w:val="hybridMultilevel"/>
     <w:tmpl w:val="E7D2E8FC"/>
@@ -1251,7 +2462,7 @@
       </w:rPr>
     </w:lvl>
   </w:abstractNum>
-  <w:abstractNum w:abstractNumId="2" w15:restartNumberingAfterBreak="0">
+  <w:abstractNum w:abstractNumId="8" w15:restartNumberingAfterBreak="0">
     <w:nsid w:val="2D294071"/>
     <w:multiLevelType w:val="hybridMultilevel"/>
     <w:tmpl w:val="EBBE7610"/>
@@ -1340,7 +2551,96 @@
       </w:pPr>
     </w:lvl>
   </w:abstractNum>
-  <w:abstractNum w:abstractNumId="3" w15:restartNumberingAfterBreak="0">
+  <w:abstractNum w:abstractNumId="9" w15:restartNumberingAfterBreak="0">
+    <w:nsid w:val="3C83313E"/>
+    <w:multiLevelType w:val="hybridMultilevel"/>
+    <w:tmpl w:val="98DA6284"/>
+    <w:lvl w:ilvl="0" w:tplc="4584520A">
+      <w:start w:val="4"/>
+      <w:numFmt w:val="decimal"/>
+      <w:lvlText w:val="%1."/>
+      <w:lvlJc w:val="left"/>
+      <w:pPr>
+        <w:ind w:left="720" w:hanging="360"/>
+      </w:pPr>
+      <w:rPr>
+        <w:rFonts w:hint="default"/>
+      </w:rPr>
+    </w:lvl>
+    <w:lvl w:ilvl="1" w:tplc="04090019" w:tentative="1">
+      <w:start w:val="1"/>
+      <w:numFmt w:val="lowerLetter"/>
+      <w:lvlText w:val="%2."/>
+      <w:lvlJc w:val="left"/>
+      <w:pPr>
+        <w:ind w:left="1440" w:hanging="360"/>
+      </w:pPr>
+    </w:lvl>
+    <w:lvl w:ilvl="2" w:tplc="0409001B" w:tentative="1">
+      <w:start w:val="1"/>
+      <w:numFmt w:val="lowerRoman"/>
+      <w:lvlText w:val="%3."/>
+      <w:lvlJc w:val="right"/>
+      <w:pPr>
+        <w:ind w:left="2160" w:hanging="180"/>
+      </w:pPr>
+    </w:lvl>
+    <w:lvl w:ilvl="3" w:tplc="0409000F" w:tentative="1">
+      <w:start w:val="1"/>
+      <w:numFmt w:val="decimal"/>
+      <w:lvlText w:val="%4."/>
+      <w:lvlJc w:val="left"/>
+      <w:pPr>
+        <w:ind w:left="2880" w:hanging="360"/>
+      </w:pPr>
+    </w:lvl>
+    <w:lvl w:ilvl="4" w:tplc="04090019" w:tentative="1">
+      <w:start w:val="1"/>
+      <w:numFmt w:val="lowerLetter"/>
+      <w:lvlText w:val="%5."/>
+      <w:lvlJc w:val="left"/>
+      <w:pPr>
+        <w:ind w:left="3600" w:hanging="360"/>
+      </w:pPr>
+    </w:lvl>
+    <w:lvl w:ilvl="5" w:tplc="0409001B" w:tentative="1">
+      <w:start w:val="1"/>
+      <w:numFmt w:val="lowerRoman"/>
+      <w:lvlText w:val="%6."/>
+      <w:lvlJc w:val="right"/>
+      <w:pPr>
+        <w:ind w:left="4320" w:hanging="180"/>
+      </w:pPr>
+    </w:lvl>
+    <w:lvl w:ilvl="6" w:tplc="0409000F" w:tentative="1">
+      <w:start w:val="1"/>
+      <w:numFmt w:val="decimal"/>
+      <w:lvlText w:val="%7."/>
+      <w:lvlJc w:val="left"/>
+      <w:pPr>
+        <w:ind w:left="5040" w:hanging="360"/>
+      </w:pPr>
+    </w:lvl>
+    <w:lvl w:ilvl="7" w:tplc="04090019" w:tentative="1">
+      <w:start w:val="1"/>
+      <w:numFmt w:val="lowerLetter"/>
+      <w:lvlText w:val="%8."/>
+      <w:lvlJc w:val="left"/>
+      <w:pPr>
+        <w:ind w:left="5760" w:hanging="360"/>
+      </w:pPr>
+    </w:lvl>
+    <w:lvl w:ilvl="8" w:tplc="0409001B" w:tentative="1">
+      <w:start w:val="1"/>
+      <w:numFmt w:val="lowerRoman"/>
+      <w:lvlText w:val="%9."/>
+      <w:lvlJc w:val="right"/>
+      <w:pPr>
+        <w:ind w:left="6480" w:hanging="180"/>
+      </w:pPr>
+    </w:lvl>
+  </w:abstractNum>
+  <w:abstractNum w:abstractNumId="10" w15:restartNumberingAfterBreak="0">
     <w:nsid w:val="41CC7872"/>
     <w:multiLevelType w:val="hybridMultilevel"/>
     <w:tmpl w:val="0B74CA1C"/>
@@ -1429,7 +2729,7 @@
       </w:pPr>
     </w:lvl>
   </w:abstractNum>
-  <w:abstractNum w:abstractNumId="4" w15:restartNumberingAfterBreak="0">
+  <w:abstractNum w:abstractNumId="11" w15:restartNumberingAfterBreak="0">
     <w:nsid w:val="42F74D1C"/>
     <w:multiLevelType w:val="hybridMultilevel"/>
     <w:tmpl w:val="D1B47288"/>
@@ -1515,7 +2815,7 @@
       </w:pPr>
     </w:lvl>
   </w:abstractNum>
-  <w:abstractNum w:abstractNumId="5" w15:restartNumberingAfterBreak="0">
+  <w:abstractNum w:abstractNumId="12" w15:restartNumberingAfterBreak="0">
     <w:nsid w:val="44907E1A"/>
     <w:multiLevelType w:val="hybridMultilevel"/>
     <w:tmpl w:val="0A2C8208"/>
@@ -1601,7 +2901,96 @@
       </w:pPr>
     </w:lvl>
   </w:abstractNum>
-  <w:abstractNum w:abstractNumId="6" w15:restartNumberingAfterBreak="0">
+  <w:abstractNum w:abstractNumId="13" w15:restartNumberingAfterBreak="0">
+    <w:nsid w:val="4D51571C"/>
+    <w:multiLevelType w:val="hybridMultilevel"/>
+    <w:tmpl w:val="2DBAAA74"/>
+    <w:lvl w:ilvl="0" w:tplc="839ED344">
+      <w:start w:val="1"/>
+      <w:numFmt w:val="decimal"/>
+      <w:lvlText w:val="%1."/>
+      <w:lvlJc w:val="left"/>
+      <w:pPr>
+        <w:ind w:left="1440" w:hanging="360"/>
+      </w:pPr>
+      <w:rPr>
+        <w:rFonts w:hint="default"/>
+      </w:rPr>
+    </w:lvl>
+    <w:lvl w:ilvl="1" w:tplc="04090019" w:tentative="1">
+      <w:start w:val="1"/>
+      <w:numFmt w:val="lowerLetter"/>
+      <w:lvlText w:val="%2."/>
+      <w:lvlJc w:val="left"/>
+      <w:pPr>
+        <w:ind w:left="2160" w:hanging="360"/>
+      </w:pPr>
+    </w:lvl>
+    <w:lvl w:ilvl="2" w:tplc="0409001B" w:tentative="1">
+      <w:start w:val="1"/>
+      <w:numFmt w:val="lowerRoman"/>
+      <w:lvlText w:val="%3."/>
+      <w:lvlJc w:val="right"/>
+      <w:pPr>
+        <w:ind w:left="2880" w:hanging="180"/>
+      </w:pPr>
+    </w:lvl>
+    <w:lvl w:ilvl="3" w:tplc="0409000F" w:tentative="1">
+      <w:start w:val="1"/>
+      <w:numFmt w:val="decimal"/>
+      <w:lvlText w:val="%4."/>
+      <w:lvlJc w:val="left"/>
+      <w:pPr>
+        <w:ind w:left="3600" w:hanging="360"/>
+      </w:pPr>
+    </w:lvl>
+    <w:lvl w:ilvl="4" w:tplc="04090019" w:tentative="1">
+      <w:start w:val="1"/>
+      <w:numFmt w:val="lowerLetter"/>
+      <w:lvlText w:val="%5."/>
+      <w:lvlJc w:val="left"/>
+      <w:pPr>
+        <w:ind w:left="4320" w:hanging="360"/>
+      </w:pPr>
+    </w:lvl>
+    <w:lvl w:ilvl="5" w:tplc="0409001B" w:tentative="1">
+      <w:start w:val="1"/>
+      <w:numFmt w:val="lowerRoman"/>
+      <w:lvlText w:val="%6."/>
+      <w:lvlJc w:val="right"/>
+      <w:pPr>
+        <w:ind w:left="5040" w:hanging="180"/>
+      </w:pPr>
+    </w:lvl>
+    <w:lvl w:ilvl="6" w:tplc="0409000F" w:tentative="1">
+      <w:start w:val="1"/>
+      <w:numFmt w:val="decimal"/>
+      <w:lvlText w:val="%7."/>
+      <w:lvlJc w:val="left"/>
+      <w:pPr>
+        <w:ind w:left="5760" w:hanging="360"/>
+      </w:pPr>
+    </w:lvl>
+    <w:lvl w:ilvl="7" w:tplc="04090019" w:tentative="1">
+      <w:start w:val="1"/>
+      <w:numFmt w:val="lowerLetter"/>
+      <w:lvlText w:val="%8."/>
+      <w:lvlJc w:val="left"/>
+      <w:pPr>
+        <w:ind w:left="6480" w:hanging="360"/>
+      </w:pPr>
+    </w:lvl>
+    <w:lvl w:ilvl="8" w:tplc="0409001B" w:tentative="1">
+      <w:start w:val="1"/>
+      <w:numFmt w:val="lowerRoman"/>
+      <w:lvlText w:val="%9."/>
+      <w:lvlJc w:val="right"/>
+      <w:pPr>
+        <w:ind w:left="7200" w:hanging="180"/>
+      </w:pPr>
+    </w:lvl>
+  </w:abstractNum>
+  <w:abstractNum w:abstractNumId="14" w15:restartNumberingAfterBreak="0">
     <w:nsid w:val="538565A9"/>
     <w:multiLevelType w:val="hybridMultilevel"/>
     <w:tmpl w:val="B08A2E8A"/>
@@ -1690,7 +3079,93 @@
       </w:pPr>
     </w:lvl>
   </w:abstractNum>
-  <w:abstractNum w:abstractNumId="7" w15:restartNumberingAfterBreak="0">
+  <w:abstractNum w:abstractNumId="15" w15:restartNumberingAfterBreak="0">
+    <w:nsid w:val="5D415837"/>
+    <w:multiLevelType w:val="hybridMultilevel"/>
+    <w:tmpl w:val="E72058DE"/>
+    <w:lvl w:ilvl="0" w:tplc="0409000F">
+      <w:start w:val="1"/>
+      <w:numFmt w:val="decimal"/>
+      <w:lvlText w:val="%1."/>
+      <w:lvlJc w:val="left"/>
+      <w:pPr>
+        <w:ind w:left="720" w:hanging="360"/>
+      </w:pPr>
+    </w:lvl>
+    <w:lvl w:ilvl="1" w:tplc="04090019" w:tentative="1">
+      <w:start w:val="1"/>
+      <w:numFmt w:val="lowerLetter"/>
+      <w:lvlText w:val="%2."/>
+      <w:lvlJc w:val="left"/>
+      <w:pPr>
+        <w:ind w:left="1440" w:hanging="360"/>
+      </w:pPr>
+    </w:lvl>
+    <w:lvl w:ilvl="2" w:tplc="0409001B" w:tentative="1">
+      <w:start w:val="1"/>
+      <w:numFmt w:val="lowerRoman"/>
+      <w:lvlText w:val="%3."/>
+      <w:lvlJc w:val="right"/>
+      <w:pPr>
+        <w:ind w:left="2160" w:hanging="180"/>
+      </w:pPr>
+    </w:lvl>
+    <w:lvl w:ilvl="3" w:tplc="0409000F" w:tentative="1">
+      <w:start w:val="1"/>
+      <w:numFmt w:val="decimal"/>
+      <w:lvlText w:val="%4."/>
+      <w:lvlJc w:val="left"/>
+      <w:pPr>
+        <w:ind w:left="2880" w:hanging="360"/>
+      </w:pPr>
+    </w:lvl>
+    <w:lvl w:ilvl="4" w:tplc="04090019" w:tentative="1">
+      <w:start w:val="1"/>
+      <w:numFmt w:val="lowerLetter"/>
+      <w:lvlText w:val="%5."/>
+      <w:lvlJc w:val="left"/>
+      <w:pPr>
+        <w:ind w:left="3600" w:hanging="360"/>
+      </w:pPr>
+    </w:lvl>
+    <w:lvl w:ilvl="5" w:tplc="0409001B" w:tentative="1">
+      <w:start w:val="1"/>
+      <w:numFmt w:val="lowerRoman"/>
+      <w:lvlText w:val="%6."/>
+      <w:lvlJc w:val="right"/>
+      <w:pPr>
+        <w:ind w:left="4320" w:hanging="180"/>
+      </w:pPr>
+    </w:lvl>
+    <w:lvl w:ilvl="6" w:tplc="0409000F" w:tentative="1">
+      <w:start w:val="1"/>
+      <w:numFmt w:val="decimal"/>
+      <w:lvlText w:val="%7."/>
+      <w:lvlJc w:val="left"/>
+      <w:pPr>
+        <w:ind w:left="5040" w:hanging="360"/>
+      </w:pPr>
+    </w:lvl>
+    <w:lvl w:ilvl="7" w:tplc="04090019" w:tentative="1">
+      <w:start w:val="1"/>
+      <w:numFmt w:val="lowerLetter"/>
+      <w:lvlText w:val="%8."/>
+      <w:lvlJc w:val="left"/>
+      <w:pPr>
+        <w:ind w:left="5760" w:hanging="360"/>
+      </w:pPr>
+    </w:lvl>
+    <w:lvl w:ilvl="8" w:tplc="0409001B" w:tentative="1">
+      <w:start w:val="1"/>
+      <w:numFmt w:val="lowerRoman"/>
+      <w:lvlText w:val="%9."/>
+      <w:lvlJc w:val="right"/>
+      <w:pPr>
+        <w:ind w:left="6480" w:hanging="180"/>
+      </w:pPr>
+    </w:lvl>
+  </w:abstractNum>
+  <w:abstractNum w:abstractNumId="16" w15:restartNumberingAfterBreak="0">
     <w:nsid w:val="5F20088F"/>
     <w:multiLevelType w:val="hybridMultilevel"/>
     <w:tmpl w:val="33CA4028"/>
@@ -1776,10 +3251,10 @@
       </w:pPr>
     </w:lvl>
   </w:abstractNum>
-  <w:abstractNum w:abstractNumId="8" w15:restartNumberingAfterBreak="0">
+  <w:abstractNum w:abstractNumId="17" w15:restartNumberingAfterBreak="0">
     <w:nsid w:val="64D643CB"/>
     <w:multiLevelType w:val="hybridMultilevel"/>
-    <w:tmpl w:val="2ECEFAD6"/>
+    <w:tmpl w:val="6C22F07E"/>
     <w:lvl w:ilvl="0" w:tplc="04090001">
       <w:start w:val="1"/>
       <w:numFmt w:val="bullet"/>
@@ -1889,7 +3364,7 @@
       </w:rPr>
     </w:lvl>
   </w:abstractNum>
-  <w:abstractNum w:abstractNumId="9" w15:restartNumberingAfterBreak="0">
+  <w:abstractNum w:abstractNumId="18" w15:restartNumberingAfterBreak="0">
     <w:nsid w:val="64FE4150"/>
     <w:multiLevelType w:val="hybridMultilevel"/>
     <w:tmpl w:val="D54A2800"/>
@@ -2002,7 +3477,7 @@
       </w:rPr>
     </w:lvl>
   </w:abstractNum>
-  <w:abstractNum w:abstractNumId="10" w15:restartNumberingAfterBreak="0">
+  <w:abstractNum w:abstractNumId="19" w15:restartNumberingAfterBreak="0">
     <w:nsid w:val="6B75323D"/>
     <w:multiLevelType w:val="hybridMultilevel"/>
     <w:tmpl w:val="AEE8817E"/>
@@ -2088,7 +3563,7 @@
       </w:pPr>
     </w:lvl>
   </w:abstractNum>
-  <w:abstractNum w:abstractNumId="11" w15:restartNumberingAfterBreak="0">
+  <w:abstractNum w:abstractNumId="20" w15:restartNumberingAfterBreak="0">
     <w:nsid w:val="6EB566D5"/>
     <w:multiLevelType w:val="hybridMultilevel"/>
     <w:tmpl w:val="9CA0171E"/>
@@ -2174,7 +3649,7 @@
       </w:pPr>
     </w:lvl>
   </w:abstractNum>
-  <w:abstractNum w:abstractNumId="12" w15:restartNumberingAfterBreak="0">
+  <w:abstractNum w:abstractNumId="21" w15:restartNumberingAfterBreak="0">
     <w:nsid w:val="717F693A"/>
     <w:multiLevelType w:val="hybridMultilevel"/>
     <w:tmpl w:val="D00AA68A"/>
@@ -2263,7 +3738,209 @@
       </w:pPr>
     </w:lvl>
   </w:abstractNum>
-  <w:abstractNum w:abstractNumId="13" w15:restartNumberingAfterBreak="0">
+  <w:abstractNum w:abstractNumId="22" w15:restartNumberingAfterBreak="0">
+    <w:nsid w:val="71B6356D"/>
+    <w:multiLevelType w:val="hybridMultilevel"/>
+    <w:tmpl w:val="9D52DB6E"/>
+    <w:lvl w:ilvl="0" w:tplc="04090001">
+      <w:start w:val="1"/>
+      <w:numFmt w:val="bullet"/>
+      <w:lvlText w:val=""/>
+      <w:lvlJc w:val="left"/>
+      <w:pPr>
+        <w:ind w:left="720" w:hanging="360"/>
+      </w:pPr>
+      <w:rPr>
+        <w:rFonts w:ascii="Symbol" w:hAnsi="Symbol" w:hint="default"/>
+      </w:rPr>
+    </w:lvl>
+    <w:lvl w:ilvl="1" w:tplc="04090003" w:tentative="1">
+      <w:start w:val="1"/>
+      <w:numFmt w:val="bullet"/>
+      <w:lvlText w:val="o"/>
+      <w:lvlJc w:val="left"/>
+      <w:pPr>
+        <w:ind w:left="1440" w:hanging="360"/>
+      </w:pPr>
+      <w:rPr>
+        <w:rFonts w:ascii="Courier New" w:hAnsi="Courier New" w:cs="Courier New" w:hint="default"/>
+      </w:rPr>
+    </w:lvl>
+    <w:lvl w:ilvl="2" w:tplc="04090005" w:tentative="1">
+      <w:start w:val="1"/>
+      <w:numFmt w:val="bullet"/>
+      <w:lvlText w:val=""/>
+      <w:lvlJc w:val="left"/>
+      <w:pPr>
+        <w:ind w:left="2160" w:hanging="360"/>
+      </w:pPr>
+      <w:rPr>
+        <w:rFonts w:ascii="Wingdings" w:hAnsi="Wingdings" w:hint="default"/>
+      </w:rPr>
+    </w:lvl>
+    <w:lvl w:ilvl="3" w:tplc="04090001" w:tentative="1">
+      <w:start w:val="1"/>
+      <w:numFmt w:val="bullet"/>
+      <w:lvlText w:val=""/>
+      <w:lvlJc w:val="left"/>
+      <w:pPr>
+        <w:ind w:left="2880" w:hanging="360"/>
+      </w:pPr>
+      <w:rPr>
+        <w:rFonts w:ascii="Symbol" w:hAnsi="Symbol" w:hint="default"/>
+      </w:rPr>
+    </w:lvl>
+    <w:lvl w:ilvl="4" w:tplc="04090003" w:tentative="1">
+      <w:start w:val="1"/>
+      <w:numFmt w:val="bullet"/>
+      <w:lvlText w:val="o"/>
+      <w:lvlJc w:val="left"/>
+      <w:pPr>
+        <w:ind w:left="3600" w:hanging="360"/>
+      </w:pPr>
+      <w:rPr>
+        <w:rFonts w:ascii="Courier New" w:hAnsi="Courier New" w:cs="Courier New" w:hint="default"/>
+      </w:rPr>
+    </w:lvl>
+    <w:lvl w:ilvl="5" w:tplc="04090005" w:tentative="1">
+      <w:start w:val="1"/>
+      <w:numFmt w:val="bullet"/>
+      <w:lvlText w:val=""/>
+      <w:lvlJc w:val="left"/>
+      <w:pPr>
+        <w:ind w:left="4320" w:hanging="360"/>
+      </w:pPr>
+      <w:rPr>
+        <w:rFonts w:ascii="Wingdings" w:hAnsi="Wingdings" w:hint="default"/>
+      </w:rPr>
+    </w:lvl>
+    <w:lvl w:ilvl="6" w:tplc="04090001" w:tentative="1">
+      <w:start w:val="1"/>
+      <w:numFmt w:val="bullet"/>
+      <w:lvlText w:val=""/>
+      <w:lvlJc w:val="left"/>
+      <w:pPr>
+        <w:ind w:left="5040" w:hanging="360"/>
+      </w:pPr>
+      <w:rPr>
+        <w:rFonts w:ascii="Symbol" w:hAnsi="Symbol" w:hint="default"/>
+      </w:rPr>
+    </w:lvl>
+    <w:lvl w:ilvl="7" w:tplc="04090003" w:tentative="1">
+      <w:start w:val="1"/>
+      <w:numFmt w:val="bullet"/>
+      <w:lvlText w:val="o"/>
+      <w:lvlJc w:val="left"/>
+      <w:pPr>
+        <w:ind w:left="5760" w:hanging="360"/>
+      </w:pPr>
+      <w:rPr>
+        <w:rFonts w:ascii="Courier New" w:hAnsi="Courier New" w:cs="Courier New" w:hint="default"/>
+      </w:rPr>
+    </w:lvl>
+    <w:lvl w:ilvl="8" w:tplc="04090005" w:tentative="1">
+      <w:start w:val="1"/>
+      <w:numFmt w:val="bullet"/>
+      <w:lvlText w:val=""/>
+      <w:lvlJc w:val="left"/>
+      <w:pPr>
+        <w:ind w:left="6480" w:hanging="360"/>
+      </w:pPr>
+      <w:rPr>
+        <w:rFonts w:ascii="Wingdings" w:hAnsi="Wingdings" w:hint="default"/>
+      </w:rPr>
+    </w:lvl>
+  </w:abstractNum>
+  <w:abstractNum w:abstractNumId="23" w15:restartNumberingAfterBreak="0">
+    <w:nsid w:val="75DA74D6"/>
+    <w:multiLevelType w:val="hybridMultilevel"/>
+    <w:tmpl w:val="F1A2845E"/>
+    <w:lvl w:ilvl="0" w:tplc="D89C8AEE">
+      <w:start w:val="5"/>
+      <w:numFmt w:val="decimal"/>
+      <w:lvlText w:val="%1."/>
+      <w:lvlJc w:val="left"/>
+      <w:pPr>
+        <w:ind w:left="720" w:hanging="360"/>
+      </w:pPr>
+      <w:rPr>
+        <w:rFonts w:hint="default"/>
+      </w:rPr>
+    </w:lvl>
+    <w:lvl w:ilvl="1" w:tplc="04090019" w:tentative="1">
+      <w:start w:val="1"/>
+      <w:numFmt w:val="lowerLetter"/>
+      <w:lvlText w:val="%2."/>
+      <w:lvlJc w:val="left"/>
+      <w:pPr>
+        <w:ind w:left="1440" w:hanging="360"/>
+      </w:pPr>
+    </w:lvl>
+    <w:lvl w:ilvl="2" w:tplc="0409001B" w:tentative="1">
+      <w:start w:val="1"/>
+      <w:numFmt w:val="lowerRoman"/>
+      <w:lvlText w:val="%3."/>
+      <w:lvlJc w:val="right"/>
+      <w:pPr>
+        <w:ind w:left="2160" w:hanging="180"/>
+      </w:pPr>
+    </w:lvl>
+    <w:lvl w:ilvl="3" w:tplc="0409000F" w:tentative="1">
+      <w:start w:val="1"/>
+      <w:numFmt w:val="decimal"/>
+      <w:lvlText w:val="%4."/>
+      <w:lvlJc w:val="left"/>
+      <w:pPr>
+        <w:ind w:left="2880" w:hanging="360"/>
+      </w:pPr>
+    </w:lvl>
+    <w:lvl w:ilvl="4" w:tplc="04090019" w:tentative="1">
+      <w:start w:val="1"/>
+      <w:numFmt w:val="lowerLetter"/>
+      <w:lvlText w:val="%5."/>
+      <w:lvlJc w:val="left"/>
+      <w:pPr>
+        <w:ind w:left="3600" w:hanging="360"/>
+      </w:pPr>
+    </w:lvl>
+    <w:lvl w:ilvl="5" w:tplc="0409001B" w:tentative="1">
+      <w:start w:val="1"/>
+      <w:numFmt w:val="lowerRoman"/>
+      <w:lvlText w:val="%6."/>
+      <w:lvlJc w:val="right"/>
+      <w:pPr>
+        <w:ind w:left="4320" w:hanging="180"/>
+      </w:pPr>
+    </w:lvl>
+    <w:lvl w:ilvl="6" w:tplc="0409000F" w:tentative="1">
+      <w:start w:val="1"/>
+      <w:numFmt w:val="decimal"/>
+      <w:lvlText w:val="%7."/>
+      <w:lvlJc w:val="left"/>
+      <w:pPr>
+        <w:ind w:left="5040" w:hanging="360"/>
+      </w:pPr>
+    </w:lvl>
+    <w:lvl w:ilvl="7" w:tplc="04090019" w:tentative="1">
+      <w:start w:val="1"/>
+      <w:numFmt w:val="lowerLetter"/>
+      <w:lvlText w:val="%8."/>
+      <w:lvlJc w:val="left"/>
+      <w:pPr>
+        <w:ind w:left="5760" w:hanging="360"/>
+      </w:pPr>
+    </w:lvl>
+    <w:lvl w:ilvl="8" w:tplc="0409001B" w:tentative="1">
+      <w:start w:val="1"/>
+      <w:numFmt w:val="lowerRoman"/>
+      <w:lvlText w:val="%9."/>
+      <w:lvlJc w:val="right"/>
+      <w:pPr>
+        <w:ind w:left="6480" w:hanging="180"/>
+      </w:pPr>
+    </w:lvl>
+  </w:abstractNum>
+  <w:abstractNum w:abstractNumId="24" w15:restartNumberingAfterBreak="0">
     <w:nsid w:val="7DC11924"/>
     <w:multiLevelType w:val="hybridMultilevel"/>
     <w:tmpl w:val="4CEC9116"/>
@@ -2376,47 +4053,172 @@
       </w:rPr>
     </w:lvl>
   </w:abstractNum>
+  <w:abstractNum w:abstractNumId="25" w15:restartNumberingAfterBreak="0">
+    <w:nsid w:val="7FD01122"/>
+    <w:multiLevelType w:val="hybridMultilevel"/>
+    <w:tmpl w:val="FEAA487A"/>
+    <w:lvl w:ilvl="0" w:tplc="4584520A">
+      <w:start w:val="4"/>
+      <w:numFmt w:val="decimal"/>
+      <w:lvlText w:val="%1."/>
+      <w:lvlJc w:val="left"/>
+      <w:pPr>
+        <w:ind w:left="1080" w:hanging="360"/>
+      </w:pPr>
+      <w:rPr>
+        <w:rFonts w:hint="default"/>
+      </w:rPr>
+    </w:lvl>
+    <w:lvl w:ilvl="1" w:tplc="04090019" w:tentative="1">
+      <w:start w:val="1"/>
+      <w:numFmt w:val="lowerLetter"/>
+      <w:lvlText w:val="%2."/>
+      <w:lvlJc w:val="left"/>
+      <w:pPr>
+        <w:ind w:left="1800" w:hanging="360"/>
+      </w:pPr>
+    </w:lvl>
+    <w:lvl w:ilvl="2" w:tplc="0409001B" w:tentative="1">
+      <w:start w:val="1"/>
+      <w:numFmt w:val="lowerRoman"/>
+      <w:lvlText w:val="%3."/>
+      <w:lvlJc w:val="right"/>
+      <w:pPr>
+        <w:ind w:left="2520" w:hanging="180"/>
+      </w:pPr>
+    </w:lvl>
+    <w:lvl w:ilvl="3" w:tplc="0409000F" w:tentative="1">
+      <w:start w:val="1"/>
+      <w:numFmt w:val="decimal"/>
+      <w:lvlText w:val="%4."/>
+      <w:lvlJc w:val="left"/>
+      <w:pPr>
+        <w:ind w:left="3240" w:hanging="360"/>
+      </w:pPr>
+    </w:lvl>
+    <w:lvl w:ilvl="4" w:tplc="04090019" w:tentative="1">
+      <w:start w:val="1"/>
+      <w:numFmt w:val="lowerLetter"/>
+      <w:lvlText w:val="%5."/>
+      <w:lvlJc w:val="left"/>
+      <w:pPr>
+        <w:ind w:left="3960" w:hanging="360"/>
+      </w:pPr>
+    </w:lvl>
+    <w:lvl w:ilvl="5" w:tplc="0409001B" w:tentative="1">
+      <w:start w:val="1"/>
+      <w:numFmt w:val="lowerRoman"/>
+      <w:lvlText w:val="%6."/>
+      <w:lvlJc w:val="right"/>
+      <w:pPr>
+        <w:ind w:left="4680" w:hanging="180"/>
+      </w:pPr>
+    </w:lvl>
+    <w:lvl w:ilvl="6" w:tplc="0409000F" w:tentative="1">
+      <w:start w:val="1"/>
+      <w:numFmt w:val="decimal"/>
+      <w:lvlText w:val="%7."/>
+      <w:lvlJc w:val="left"/>
+      <w:pPr>
+        <w:ind w:left="5400" w:hanging="360"/>
+      </w:pPr>
+    </w:lvl>
+    <w:lvl w:ilvl="7" w:tplc="04090019" w:tentative="1">
+      <w:start w:val="1"/>
+      <w:numFmt w:val="lowerLetter"/>
+      <w:lvlText w:val="%8."/>
+      <w:lvlJc w:val="left"/>
+      <w:pPr>
+        <w:ind w:left="6120" w:hanging="360"/>
+      </w:pPr>
+    </w:lvl>
+    <w:lvl w:ilvl="8" w:tplc="0409001B" w:tentative="1">
+      <w:start w:val="1"/>
+      <w:numFmt w:val="lowerRoman"/>
+      <w:lvlText w:val="%9."/>
+      <w:lvlJc w:val="right"/>
+      <w:pPr>
+        <w:ind w:left="6840" w:hanging="180"/>
+      </w:pPr>
+    </w:lvl>
+  </w:abstractNum>
   <w:num w:numId="1" w16cid:durableId="1013337526">
+    <w:abstractNumId w:val="24"/>
+  </w:num>
+  <w:num w:numId="2" w16cid:durableId="282268398">
+    <w:abstractNumId w:val="18"/>
+  </w:num>
+  <w:num w:numId="3" w16cid:durableId="808671597">
+    <w:abstractNumId w:val="17"/>
+  </w:num>
+  <w:num w:numId="4" w16cid:durableId="679896163">
+    <w:abstractNumId w:val="20"/>
+  </w:num>
+  <w:num w:numId="5" w16cid:durableId="1586915695">
+    <w:abstractNumId w:val="7"/>
+  </w:num>
+  <w:num w:numId="6" w16cid:durableId="683941581">
+    <w:abstractNumId w:val="11"/>
+  </w:num>
+  <w:num w:numId="7" w16cid:durableId="1559979527">
+    <w:abstractNumId w:val="16"/>
+  </w:num>
+  <w:num w:numId="8" w16cid:durableId="285434988">
+    <w:abstractNumId w:val="12"/>
+  </w:num>
+  <w:num w:numId="9" w16cid:durableId="1512990589">
+    <w:abstractNumId w:val="21"/>
+  </w:num>
+  <w:num w:numId="10" w16cid:durableId="1044789642">
+    <w:abstractNumId w:val="8"/>
+  </w:num>
+  <w:num w:numId="11" w16cid:durableId="1245454830">
+    <w:abstractNumId w:val="14"/>
+  </w:num>
+  <w:num w:numId="12" w16cid:durableId="777603365">
+    <w:abstractNumId w:val="10"/>
+  </w:num>
+  <w:num w:numId="13" w16cid:durableId="893278187">
+    <w:abstractNumId w:val="5"/>
+  </w:num>
+  <w:num w:numId="14" w16cid:durableId="1739091784">
+    <w:abstractNumId w:val="19"/>
+  </w:num>
+  <w:num w:numId="15" w16cid:durableId="529538739">
+    <w:abstractNumId w:val="22"/>
+  </w:num>
+  <w:num w:numId="16" w16cid:durableId="2065054773">
+    <w:abstractNumId w:val="1"/>
+  </w:num>
+  <w:num w:numId="17" w16cid:durableId="1060908158">
+    <w:abstractNumId w:val="2"/>
+  </w:num>
+  <w:num w:numId="18" w16cid:durableId="1607811741">
+    <w:abstractNumId w:val="9"/>
+  </w:num>
+  <w:num w:numId="19" w16cid:durableId="1246770562">
+    <w:abstractNumId w:val="25"/>
+  </w:num>
+  <w:num w:numId="20" w16cid:durableId="1568689344">
+    <w:abstractNumId w:val="6"/>
+  </w:num>
+  <w:num w:numId="21" w16cid:durableId="1569921347">
+    <w:abstractNumId w:val="15"/>
+  </w:num>
+  <w:num w:numId="22" w16cid:durableId="665978077">
     <w:abstractNumId w:val="13"/>
   </w:num>
-  <w:num w:numId="2" w16cid:durableId="282268398">
-    <w:abstractNumId w:val="9"/>
-  </w:num>
-  <w:num w:numId="3" w16cid:durableId="808671597">
-    <w:abstractNumId w:val="8"/>
-  </w:num>
-  <w:num w:numId="4" w16cid:durableId="679896163">
-    <w:abstractNumId w:val="11"/>
-  </w:num>
-  <w:num w:numId="5" w16cid:durableId="1586915695">
-    <w:abstractNumId w:val="1"/>
-  </w:num>
-  <w:num w:numId="6" w16cid:durableId="683941581">
+  <w:num w:numId="23" w16cid:durableId="1913001291">
     <w:abstractNumId w:val="4"/>
   </w:num>
-  <w:num w:numId="7" w16cid:durableId="1559979527">
-    <w:abstractNumId w:val="7"/>
-  </w:num>
-  <w:num w:numId="8" w16cid:durableId="285434988">
-    <w:abstractNumId w:val="5"/>
-  </w:num>
-  <w:num w:numId="9" w16cid:durableId="1512990589">
-    <w:abstractNumId w:val="12"/>
-  </w:num>
-  <w:num w:numId="10" w16cid:durableId="1044789642">
-    <w:abstractNumId w:val="2"/>
-  </w:num>
-  <w:num w:numId="11" w16cid:durableId="1245454830">
-    <w:abstractNumId w:val="6"/>
-  </w:num>
-  <w:num w:numId="12" w16cid:durableId="777603365">
+  <w:num w:numId="24" w16cid:durableId="1481994270">
     <w:abstractNumId w:val="3"/>
   </w:num>
-  <w:num w:numId="13" w16cid:durableId="893278187">
+  <w:num w:numId="25" w16cid:durableId="141965432">
     <w:abstractNumId w:val="0"/>
   </w:num>
-  <w:num w:numId="14" w16cid:durableId="1739091784">
-    <w:abstractNumId w:val="10"/>
+  <w:num w:numId="26" w16cid:durableId="804130078">
+    <w:abstractNumId w:val="23"/>
   </w:num>
 </w:numbering>
 </file>

</xml_diff>

<commit_message>
bai tap van dung ver2
</commit_message>
<xml_diff>
--- a/BaiTap2/BaiTap2.docx
+++ b/BaiTap2/BaiTap2.docx
@@ -611,7 +611,15 @@
         <w:t>Việc xác thực hoạt động đăng ký học phần bao gồm: kiểm tra xem các học phần được chọn có thõa điều kiện tiến quyết về các mỗi phải học trước đó.</w:t>
       </w:r>
       <w:r>
-        <w:t xml:space="preserve"> [not done: search thêm các tiêu chí xác thực]</w:t>
+        <w:t xml:space="preserve"> [not </w:t>
+      </w:r>
+      <w:proofErr w:type="gramStart"/>
+      <w:r>
+        <w:t>done:</w:t>
+      </w:r>
+      <w:proofErr w:type="gramEnd"/>
+      <w:r>
+        <w:t xml:space="preserve"> search thêm các tiêu chí xác thực]</w:t>
       </w:r>
     </w:p>
     <w:p>
@@ -639,7 +647,15 @@
         <w:t xml:space="preserve">Sơ đồ hoạt động được vẽ lại </w:t>
       </w:r>
       <w:r>
-        <w:t xml:space="preserve">file bai4-1.drawio. </w:t>
+        <w:t>file bai4-</w:t>
+      </w:r>
+      <w:proofErr w:type="gramStart"/>
+      <w:r>
+        <w:t>1.drawio</w:t>
+      </w:r>
+      <w:proofErr w:type="gramEnd"/>
+      <w:r>
+        <w:t xml:space="preserve">. </w:t>
       </w:r>
     </w:p>
     <w:p>
@@ -700,7 +716,15 @@
     <w:p/>
     <w:p>
       <w:r>
-        <w:t>Sơ đồ tương tác được vẽ lại trong file bai4-2.drawio.</w:t>
+        <w:t>Sơ đồ tương tác được vẽ lại trong file bai4-</w:t>
+      </w:r>
+      <w:proofErr w:type="gramStart"/>
+      <w:r>
+        <w:t>2.drawio</w:t>
+      </w:r>
+      <w:proofErr w:type="gramEnd"/>
+      <w:r>
+        <w:t>.</w:t>
       </w:r>
     </w:p>
     <w:p>
@@ -1709,9 +1733,108 @@
     </w:p>
     <w:p>
       <w:r>
+        <w:rPr>
+          <w:noProof/>
+        </w:rPr>
+        <w:lastRenderedPageBreak/>
+        <w:drawing>
+          <wp:inline distT="0" distB="0" distL="0" distR="0" wp14:anchorId="28E7F06A" wp14:editId="1F14933F">
+            <wp:extent cx="4274820" cy="8229600"/>
+            <wp:effectExtent l="0" t="0" r="0" b="0"/>
+            <wp:docPr id="854976239" name="Picture 8" descr="A diagram of a flowchart&#10;&#10;Description automatically generated"/>
+            <wp:cNvGraphicFramePr>
+              <a:graphicFrameLocks xmlns:a="http://schemas.openxmlformats.org/drawingml/2006/main" noChangeAspect="1"/>
+            </wp:cNvGraphicFramePr>
+            <a:graphic xmlns:a="http://schemas.openxmlformats.org/drawingml/2006/main">
+              <a:graphicData uri="http://schemas.openxmlformats.org/drawingml/2006/picture">
+                <pic:pic xmlns:pic="http://schemas.openxmlformats.org/drawingml/2006/picture">
+                  <pic:nvPicPr>
+                    <pic:cNvPr id="854976239" name="Picture 8" descr="A diagram of a flowchart&#10;&#10;Description automatically generated"/>
+                    <pic:cNvPicPr/>
+                  </pic:nvPicPr>
+                  <pic:blipFill>
+                    <a:blip r:embed="rId10">
+                      <a:extLst>
+                        <a:ext uri="{28A0092B-C50C-407E-A947-70E740481C1C}">
+                          <a14:useLocalDpi xmlns:a14="http://schemas.microsoft.com/office/drawing/2010/main" val="0"/>
+                        </a:ext>
+                      </a:extLst>
+                    </a:blip>
+                    <a:stretch>
+                      <a:fillRect/>
+                    </a:stretch>
+                  </pic:blipFill>
+                  <pic:spPr>
+                    <a:xfrm>
+                      <a:off x="0" y="0"/>
+                      <a:ext cx="4274820" cy="8229600"/>
+                    </a:xfrm>
+                    <a:prstGeom prst="rect">
+                      <a:avLst/>
+                    </a:prstGeom>
+                  </pic:spPr>
+                </pic:pic>
+              </a:graphicData>
+            </a:graphic>
+          </wp:inline>
+        </w:drawing>
+      </w:r>
+    </w:p>
+    <w:p>
+      <w:r>
+        <w:lastRenderedPageBreak/>
         <w:t>6/</w:t>
       </w:r>
     </w:p>
+    <w:p>
+      <w:r>
+        <w:rPr>
+          <w:noProof/>
+        </w:rPr>
+        <w:drawing>
+          <wp:inline distT="0" distB="0" distL="0" distR="0" wp14:anchorId="47519385" wp14:editId="340832E3">
+            <wp:extent cx="5915025" cy="4933950"/>
+            <wp:effectExtent l="0" t="0" r="9525" b="0"/>
+            <wp:docPr id="1624209598" name="Picture 9" descr="A diagram of a computer&#10;&#10;Description automatically generated with medium confidence"/>
+            <wp:cNvGraphicFramePr>
+              <a:graphicFrameLocks xmlns:a="http://schemas.openxmlformats.org/drawingml/2006/main" noChangeAspect="1"/>
+            </wp:cNvGraphicFramePr>
+            <a:graphic xmlns:a="http://schemas.openxmlformats.org/drawingml/2006/main">
+              <a:graphicData uri="http://schemas.openxmlformats.org/drawingml/2006/picture">
+                <pic:pic xmlns:pic="http://schemas.openxmlformats.org/drawingml/2006/picture">
+                  <pic:nvPicPr>
+                    <pic:cNvPr id="1624209598" name="Picture 9" descr="A diagram of a computer&#10;&#10;Description automatically generated with medium confidence"/>
+                    <pic:cNvPicPr/>
+                  </pic:nvPicPr>
+                  <pic:blipFill>
+                    <a:blip r:embed="rId11">
+                      <a:extLst>
+                        <a:ext uri="{28A0092B-C50C-407E-A947-70E740481C1C}">
+                          <a14:useLocalDpi xmlns:a14="http://schemas.microsoft.com/office/drawing/2010/main" val="0"/>
+                        </a:ext>
+                      </a:extLst>
+                    </a:blip>
+                    <a:stretch>
+                      <a:fillRect/>
+                    </a:stretch>
+                  </pic:blipFill>
+                  <pic:spPr>
+                    <a:xfrm>
+                      <a:off x="0" y="0"/>
+                      <a:ext cx="5915025" cy="4933950"/>
+                    </a:xfrm>
+                    <a:prstGeom prst="rect">
+                      <a:avLst/>
+                    </a:prstGeom>
+                  </pic:spPr>
+                </pic:pic>
+              </a:graphicData>
+            </a:graphic>
+          </wp:inline>
+        </w:drawing>
+      </w:r>
+    </w:p>
+    <w:p/>
     <w:p>
       <w:r>
         <w:t>9/</w:t>

</xml_diff>

<commit_message>
bai tap van dung ver3
</commit_message>
<xml_diff>
--- a/BaiTap2/BaiTap2.docx
+++ b/BaiTap2/BaiTap2.docx
@@ -1009,10 +1009,7 @@
         </w:numPr>
       </w:pPr>
       <w:r>
-        <w:t>Admin</w:t>
-      </w:r>
-      <w:r>
-        <w:t xml:space="preserve"> g</w:t>
+        <w:t>Admin g</w:t>
       </w:r>
       <w:r>
         <w:t>án sản phẩm vào kho hiện có</w:t>
@@ -1186,10 +1183,7 @@
         </w:numPr>
       </w:pPr>
       <w:r>
-        <w:t>Admin</w:t>
-      </w:r>
-      <w:r>
-        <w:t xml:space="preserve"> q</w:t>
+        <w:t>Admin q</w:t>
       </w:r>
       <w:r>
         <w:t>uản lý kho hàng</w:t>
@@ -1306,23 +1300,8 @@
       <w:r>
         <w:t>.</w:t>
       </w:r>
-    </w:p>
-    <w:p>
-      <w:pPr>
-        <w:pStyle w:val="ListParagraph"/>
-        <w:numPr>
-          <w:ilvl w:val="0"/>
-          <w:numId w:val="5"/>
-        </w:numPr>
-      </w:pPr>
-      <w:r>
-        <w:t>Có thể gửi email đến người mua</w:t>
-      </w:r>
-      <w:r>
-        <w:t xml:space="preserve"> để thông báo tình hình thanh toán</w:t>
-      </w:r>
-      <w:r>
-        <w:t>.</w:t>
+      <w:r>
+        <w:tab/>
       </w:r>
     </w:p>
     <w:p>
@@ -1342,12 +1321,12 @@
     <w:p/>
     <w:p>
       <w:r>
+        <w:t>2/</w:t>
+      </w:r>
+    </w:p>
+    <w:p>
+      <w:r>
         <w:lastRenderedPageBreak/>
-        <w:t>2/</w:t>
-      </w:r>
-    </w:p>
-    <w:p>
-      <w:r>
         <w:t>Quy trình nghiệp vụ cho khách hàng</w:t>
       </w:r>
     </w:p>
@@ -1357,10 +1336,10 @@
           <w:noProof/>
         </w:rPr>
         <w:drawing>
-          <wp:inline distT="0" distB="0" distL="0" distR="0" wp14:anchorId="71E10E1E" wp14:editId="26A47A45">
-            <wp:extent cx="4668982" cy="5335159"/>
+          <wp:inline distT="0" distB="0" distL="0" distR="0" wp14:anchorId="08F02420" wp14:editId="055755A2">
+            <wp:extent cx="6099065" cy="6210300"/>
             <wp:effectExtent l="0" t="0" r="0" b="0"/>
-            <wp:docPr id="2131443605" name="Picture 2" descr="A screenshot of a video game&#10;&#10;Description automatically generated"/>
+            <wp:docPr id="1590431158" name="Picture 1" descr="A white paper with black lines and a rectangular object with a yellow and red text&#10;&#10;Description automatically generated with medium confidence"/>
             <wp:cNvGraphicFramePr>
               <a:graphicFrameLocks xmlns:a="http://schemas.openxmlformats.org/drawingml/2006/main" noChangeAspect="1"/>
             </wp:cNvGraphicFramePr>
@@ -1368,7 +1347,7 @@
               <a:graphicData uri="http://schemas.openxmlformats.org/drawingml/2006/picture">
                 <pic:pic xmlns:pic="http://schemas.openxmlformats.org/drawingml/2006/picture">
                   <pic:nvPicPr>
-                    <pic:cNvPr id="2131443605" name="Picture 2" descr="A screenshot of a video game&#10;&#10;Description automatically generated"/>
+                    <pic:cNvPr id="1590431158" name="Picture 1" descr="A white paper with black lines and a rectangular object with a yellow and red text&#10;&#10;Description automatically generated with medium confidence"/>
                     <pic:cNvPicPr/>
                   </pic:nvPicPr>
                   <pic:blipFill rotWithShape="1">
@@ -1379,13 +1358,13 @@
                         </a:ext>
                       </a:extLst>
                     </a:blip>
-                    <a:srcRect r="62838" b="-293"/>
+                    <a:srcRect r="61923"/>
                     <a:stretch/>
                   </pic:blipFill>
                   <pic:spPr bwMode="auto">
                     <a:xfrm>
                       <a:off x="0" y="0"/>
-                      <a:ext cx="4668982" cy="5335159"/>
+                      <a:ext cx="6115003" cy="6226529"/>
                     </a:xfrm>
                     <a:prstGeom prst="rect">
                       <a:avLst/>
@@ -1416,20 +1395,24 @@
     <w:p/>
     <w:p>
       <w:r>
-        <w:lastRenderedPageBreak/>
         <w:t>Quy trình nghiệp vụ cho quản trị viên</w:t>
       </w:r>
     </w:p>
     <w:p>
+      <w:pPr>
+        <w:rPr>
+          <w:noProof/>
+        </w:rPr>
+      </w:pPr>
       <w:r>
         <w:rPr>
           <w:noProof/>
         </w:rPr>
         <w:drawing>
-          <wp:inline distT="0" distB="0" distL="0" distR="0" wp14:anchorId="3DDA0911" wp14:editId="3CB571AF">
-            <wp:extent cx="6019800" cy="5625159"/>
+          <wp:inline distT="0" distB="0" distL="0" distR="0" wp14:anchorId="323D2DEF" wp14:editId="60E76109">
+            <wp:extent cx="6248862" cy="5905500"/>
             <wp:effectExtent l="0" t="0" r="0" b="0"/>
-            <wp:docPr id="821532538" name="Picture 3" descr="A screenshot of a video game&#10;&#10;Description automatically generated"/>
+            <wp:docPr id="167679266" name="Picture 3" descr="A screenshot of a white paper&#10;&#10;Description automatically generated"/>
             <wp:cNvGraphicFramePr>
               <a:graphicFrameLocks xmlns:a="http://schemas.openxmlformats.org/drawingml/2006/main" noChangeAspect="1"/>
             </wp:cNvGraphicFramePr>
@@ -1437,24 +1420,24 @@
               <a:graphicData uri="http://schemas.openxmlformats.org/drawingml/2006/picture">
                 <pic:pic xmlns:pic="http://schemas.openxmlformats.org/drawingml/2006/picture">
                   <pic:nvPicPr>
-                    <pic:cNvPr id="821532538" name="Picture 3" descr="A screenshot of a video game&#10;&#10;Description automatically generated"/>
+                    <pic:cNvPr id="167679266" name="Picture 3" descr="A screenshot of a white paper&#10;&#10;Description automatically generated"/>
                     <pic:cNvPicPr/>
                   </pic:nvPicPr>
                   <pic:blipFill rotWithShape="1">
-                    <a:blip r:embed="rId8">
+                    <a:blip r:embed="rId9">
                       <a:extLst>
                         <a:ext uri="{28A0092B-C50C-407E-A947-70E740481C1C}">
                           <a14:useLocalDpi xmlns:a14="http://schemas.microsoft.com/office/drawing/2010/main" val="0"/>
                         </a:ext>
                       </a:extLst>
                     </a:blip>
-                    <a:srcRect l="59208" t="1926" b="8045"/>
+                    <a:srcRect l="58974"/>
                     <a:stretch/>
                   </pic:blipFill>
                   <pic:spPr bwMode="auto">
                     <a:xfrm>
                       <a:off x="0" y="0"/>
-                      <a:ext cx="6041072" cy="5645036"/>
+                      <a:ext cx="6270387" cy="5925842"/>
                     </a:xfrm>
                     <a:prstGeom prst="rect">
                       <a:avLst/>
@@ -1475,9 +1458,16 @@
         </w:drawing>
       </w:r>
     </w:p>
+    <w:p/>
     <w:p>
       <w:r>
         <w:t>3/</w:t>
+      </w:r>
+      <w:r>
+        <w:tab/>
+      </w:r>
+      <w:r>
+        <w:tab/>
       </w:r>
     </w:p>
     <w:p>
@@ -1487,10 +1477,10 @@
         </w:rPr>
         <w:lastRenderedPageBreak/>
         <w:drawing>
-          <wp:inline distT="0" distB="0" distL="0" distR="0" wp14:anchorId="5F1EEBD7" wp14:editId="3F3BF3FA">
+          <wp:inline distT="0" distB="0" distL="0" distR="0" wp14:anchorId="73A3E5DE" wp14:editId="7AFB1451">
             <wp:extent cx="5943600" cy="4510405"/>
             <wp:effectExtent l="0" t="0" r="0" b="4445"/>
-            <wp:docPr id="918383444" name="Picture 7" descr="A diagram of a diagram&#10;&#10;Description automatically generated with medium confidence"/>
+            <wp:docPr id="383214853" name="Picture 4" descr="A diagram of a diagram&#10;&#10;Description automatically generated"/>
             <wp:cNvGraphicFramePr>
               <a:graphicFrameLocks xmlns:a="http://schemas.openxmlformats.org/drawingml/2006/main" noChangeAspect="1"/>
             </wp:cNvGraphicFramePr>
@@ -1498,11 +1488,11 @@
               <a:graphicData uri="http://schemas.openxmlformats.org/drawingml/2006/picture">
                 <pic:pic xmlns:pic="http://schemas.openxmlformats.org/drawingml/2006/picture">
                   <pic:nvPicPr>
-                    <pic:cNvPr id="918383444" name="Picture 7" descr="A diagram of a diagram&#10;&#10;Description automatically generated with medium confidence"/>
+                    <pic:cNvPr id="383214853" name="Picture 4" descr="A diagram of a diagram&#10;&#10;Description automatically generated"/>
                     <pic:cNvPicPr/>
                   </pic:nvPicPr>
                   <pic:blipFill>
-                    <a:blip r:embed="rId9">
+                    <a:blip r:embed="rId10">
                       <a:extLst>
                         <a:ext uri="{28A0092B-C50C-407E-A947-70E740481C1C}">
                           <a14:useLocalDpi xmlns:a14="http://schemas.microsoft.com/office/drawing/2010/main" val="0"/>
@@ -1536,7 +1526,13 @@
     </w:p>
     <w:p>
       <w:r>
-        <w:t xml:space="preserve">Tên: </w:t>
+        <w:t>Tên</w:t>
+      </w:r>
+      <w:r>
+        <w:t xml:space="preserve"> usecase</w:t>
+      </w:r>
+      <w:r>
+        <w:t xml:space="preserve">: </w:t>
       </w:r>
       <w:r>
         <w:t>Mua sản phẩm từ trang chi tiết sản phẩm</w:t>
@@ -1738,10 +1734,10 @@
         </w:rPr>
         <w:lastRenderedPageBreak/>
         <w:drawing>
-          <wp:inline distT="0" distB="0" distL="0" distR="0" wp14:anchorId="28E7F06A" wp14:editId="1F14933F">
-            <wp:extent cx="4274820" cy="8229600"/>
+          <wp:inline distT="0" distB="0" distL="0" distR="0" wp14:anchorId="2E40EDEE" wp14:editId="1768BD0C">
+            <wp:extent cx="4460875" cy="8229600"/>
             <wp:effectExtent l="0" t="0" r="0" b="0"/>
-            <wp:docPr id="854976239" name="Picture 8" descr="A diagram of a flowchart&#10;&#10;Description automatically generated"/>
+            <wp:docPr id="2068037965" name="Picture 6" descr="A diagram of a flowchart&#10;&#10;Description automatically generated"/>
             <wp:cNvGraphicFramePr>
               <a:graphicFrameLocks xmlns:a="http://schemas.openxmlformats.org/drawingml/2006/main" noChangeAspect="1"/>
             </wp:cNvGraphicFramePr>
@@ -1749,61 +1745,7 @@
               <a:graphicData uri="http://schemas.openxmlformats.org/drawingml/2006/picture">
                 <pic:pic xmlns:pic="http://schemas.openxmlformats.org/drawingml/2006/picture">
                   <pic:nvPicPr>
-                    <pic:cNvPr id="854976239" name="Picture 8" descr="A diagram of a flowchart&#10;&#10;Description automatically generated"/>
-                    <pic:cNvPicPr/>
-                  </pic:nvPicPr>
-                  <pic:blipFill>
-                    <a:blip r:embed="rId10">
-                      <a:extLst>
-                        <a:ext uri="{28A0092B-C50C-407E-A947-70E740481C1C}">
-                          <a14:useLocalDpi xmlns:a14="http://schemas.microsoft.com/office/drawing/2010/main" val="0"/>
-                        </a:ext>
-                      </a:extLst>
-                    </a:blip>
-                    <a:stretch>
-                      <a:fillRect/>
-                    </a:stretch>
-                  </pic:blipFill>
-                  <pic:spPr>
-                    <a:xfrm>
-                      <a:off x="0" y="0"/>
-                      <a:ext cx="4274820" cy="8229600"/>
-                    </a:xfrm>
-                    <a:prstGeom prst="rect">
-                      <a:avLst/>
-                    </a:prstGeom>
-                  </pic:spPr>
-                </pic:pic>
-              </a:graphicData>
-            </a:graphic>
-          </wp:inline>
-        </w:drawing>
-      </w:r>
-    </w:p>
-    <w:p>
-      <w:r>
-        <w:lastRenderedPageBreak/>
-        <w:t>6/</w:t>
-      </w:r>
-    </w:p>
-    <w:p>
-      <w:r>
-        <w:rPr>
-          <w:noProof/>
-        </w:rPr>
-        <w:drawing>
-          <wp:inline distT="0" distB="0" distL="0" distR="0" wp14:anchorId="47519385" wp14:editId="340832E3">
-            <wp:extent cx="5915025" cy="4933950"/>
-            <wp:effectExtent l="0" t="0" r="9525" b="0"/>
-            <wp:docPr id="1624209598" name="Picture 9" descr="A diagram of a computer&#10;&#10;Description automatically generated with medium confidence"/>
-            <wp:cNvGraphicFramePr>
-              <a:graphicFrameLocks xmlns:a="http://schemas.openxmlformats.org/drawingml/2006/main" noChangeAspect="1"/>
-            </wp:cNvGraphicFramePr>
-            <a:graphic xmlns:a="http://schemas.openxmlformats.org/drawingml/2006/main">
-              <a:graphicData uri="http://schemas.openxmlformats.org/drawingml/2006/picture">
-                <pic:pic xmlns:pic="http://schemas.openxmlformats.org/drawingml/2006/picture">
-                  <pic:nvPicPr>
-                    <pic:cNvPr id="1624209598" name="Picture 9" descr="A diagram of a computer&#10;&#10;Description automatically generated with medium confidence"/>
+                    <pic:cNvPr id="2068037965" name="Picture 6" descr="A diagram of a flowchart&#10;&#10;Description automatically generated"/>
                     <pic:cNvPicPr/>
                   </pic:nvPicPr>
                   <pic:blipFill>
@@ -1821,7 +1763,7 @@
                   <pic:spPr>
                     <a:xfrm>
                       <a:off x="0" y="0"/>
-                      <a:ext cx="5915025" cy="4933950"/>
+                      <a:ext cx="4460875" cy="8229600"/>
                     </a:xfrm>
                     <a:prstGeom prst="rect">
                       <a:avLst/>
@@ -1834,12 +1776,96 @@
         </w:drawing>
       </w:r>
     </w:p>
+    <w:p>
+      <w:r>
+        <w:lastRenderedPageBreak/>
+        <w:t>6/</w:t>
+      </w:r>
+      <w:r>
+        <w:t xml:space="preserve"> </w:t>
+      </w:r>
+      <w:r>
+        <w:rPr>
+          <w:b/>
+          <w:bCs/>
+          <w:color w:val="FF0000"/>
+        </w:rPr>
+        <w:t xml:space="preserve">[not done: vẫn chưa thực sử hiểu class diagram: là mô hình hóa toàn bộ mỗi quan hệ luôn, rồi làm sao chuyển các association từ class diagram sang implementaiton thật sự, hint: </w:t>
+      </w:r>
+      <w:proofErr w:type="gramStart"/>
+      <w:r>
+        <w:rPr>
+          <w:b/>
+          <w:bCs/>
+          <w:color w:val="FF0000"/>
+        </w:rPr>
+        <w:t>head first</w:t>
+      </w:r>
+      <w:proofErr w:type="gramEnd"/>
+      <w:r>
+        <w:rPr>
+          <w:b/>
+          <w:bCs/>
+          <w:color w:val="FF0000"/>
+        </w:rPr>
+        <w:t xml:space="preserve"> oop, OOAD]</w:t>
+      </w:r>
+    </w:p>
+    <w:p>
+      <w:r>
+        <w:rPr>
+          <w:noProof/>
+        </w:rPr>
+        <w:drawing>
+          <wp:inline distT="0" distB="0" distL="0" distR="0" wp14:anchorId="4579C0B8" wp14:editId="01DBC7AC">
+            <wp:extent cx="5943600" cy="4031615"/>
+            <wp:effectExtent l="0" t="0" r="0" b="6985"/>
+            <wp:docPr id="900238329" name="Picture 7" descr="A diagram of a computer&#10;&#10;Description automatically generated"/>
+            <wp:cNvGraphicFramePr>
+              <a:graphicFrameLocks xmlns:a="http://schemas.openxmlformats.org/drawingml/2006/main" noChangeAspect="1"/>
+            </wp:cNvGraphicFramePr>
+            <a:graphic xmlns:a="http://schemas.openxmlformats.org/drawingml/2006/main">
+              <a:graphicData uri="http://schemas.openxmlformats.org/drawingml/2006/picture">
+                <pic:pic xmlns:pic="http://schemas.openxmlformats.org/drawingml/2006/picture">
+                  <pic:nvPicPr>
+                    <pic:cNvPr id="900238329" name="Picture 7" descr="A diagram of a computer&#10;&#10;Description automatically generated"/>
+                    <pic:cNvPicPr/>
+                  </pic:nvPicPr>
+                  <pic:blipFill>
+                    <a:blip r:embed="rId12">
+                      <a:extLst>
+                        <a:ext uri="{28A0092B-C50C-407E-A947-70E740481C1C}">
+                          <a14:useLocalDpi xmlns:a14="http://schemas.microsoft.com/office/drawing/2010/main" val="0"/>
+                        </a:ext>
+                      </a:extLst>
+                    </a:blip>
+                    <a:stretch>
+                      <a:fillRect/>
+                    </a:stretch>
+                  </pic:blipFill>
+                  <pic:spPr>
+                    <a:xfrm>
+                      <a:off x="0" y="0"/>
+                      <a:ext cx="5943600" cy="4031615"/>
+                    </a:xfrm>
+                    <a:prstGeom prst="rect">
+                      <a:avLst/>
+                    </a:prstGeom>
+                  </pic:spPr>
+                </pic:pic>
+              </a:graphicData>
+            </a:graphic>
+          </wp:inline>
+        </w:drawing>
+      </w:r>
+    </w:p>
     <w:p/>
     <w:p>
       <w:r>
         <w:t>9/</w:t>
       </w:r>
     </w:p>
+    <w:p/>
     <w:sectPr>
       <w:pgSz w:w="12240" w:h="15840"/>
       <w:pgMar w:top="1440" w:right="1440" w:bottom="1440" w:left="1440" w:header="720" w:footer="720" w:gutter="0"/>

</xml_diff>